<commit_message>
Added week2 lecture notes and sample code to btp305.
</commit_message>
<xml_diff>
--- a/sed200/SED200Addenda.docx
+++ b/sed200/SED200Addenda.docx
@@ -422,21 +422,35 @@
           <w:b/>
           <w:sz w:val="24"/>
           <w:szCs w:val="24"/>
-        </w:rPr>
-      </w:pPr>
+          <w:lang w:val="fr-FR"/>
+        </w:rPr>
+      </w:pPr>
+      <w:proofErr w:type="gramStart"/>
       <w:r>
         <w:rPr>
           <w:rFonts w:ascii="Arial" w:eastAsia="Arial" w:hAnsi="Arial" w:cs="Arial"/>
           <w:sz w:val="24"/>
           <w:szCs w:val="24"/>
-        </w:rPr>
-        <w:t xml:space="preserve">E-mail: </w:t>
-      </w:r>
+          <w:lang w:val="fr-FR"/>
+        </w:rPr>
+        <w:t>E-mail:</w:t>
+      </w:r>
+      <w:proofErr w:type="gramEnd"/>
       <w:r>
         <w:rPr>
           <w:rFonts w:ascii="Arial" w:eastAsia="Arial" w:hAnsi="Arial" w:cs="Arial"/>
           <w:sz w:val="24"/>
           <w:szCs w:val="24"/>
+          <w:lang w:val="fr-FR"/>
+        </w:rPr>
+        <w:t xml:space="preserve"> </w:t>
+      </w:r>
+      <w:r>
+        <w:rPr>
+          <w:rFonts w:ascii="Arial" w:eastAsia="Arial" w:hAnsi="Arial" w:cs="Arial"/>
+          <w:sz w:val="24"/>
+          <w:szCs w:val="24"/>
+          <w:lang w:val="fr-FR"/>
         </w:rPr>
         <w:t>miguel.watler@senecacollege.ca</w:t>
       </w:r>
@@ -446,6 +460,7 @@
           <w:b/>
           <w:sz w:val="24"/>
           <w:szCs w:val="24"/>
+          <w:lang w:val="fr-FR"/>
         </w:rPr>
         <w:tab/>
       </w:r>
@@ -454,6 +469,7 @@
           <w:rFonts w:ascii="Arial" w:eastAsia="Arial" w:hAnsi="Arial" w:cs="Arial"/>
           <w:sz w:val="24"/>
           <w:szCs w:val="24"/>
+          <w:lang w:val="fr-FR"/>
         </w:rPr>
         <w:t>Ext</w:t>
       </w:r>
@@ -463,6 +479,7 @@
           <w:b/>
           <w:sz w:val="24"/>
           <w:szCs w:val="24"/>
+          <w:lang w:val="fr-FR"/>
         </w:rPr>
         <w:t>.</w:t>
       </w:r>
@@ -928,7 +945,15 @@
         <w:spacing w:after="0" w:line="240" w:lineRule="auto"/>
       </w:pPr>
       <w:r>
-        <w:t>Satisfactorily complete all assignments (they have to be working)</w:t>
+        <w:t xml:space="preserve">Satisfactorily complete all assignments (they </w:t>
+      </w:r>
+      <w:proofErr w:type="gramStart"/>
+      <w:r>
+        <w:t>have to</w:t>
+      </w:r>
+      <w:proofErr w:type="gramEnd"/>
+      <w:r>
+        <w:t xml:space="preserve"> be working)</w:t>
       </w:r>
     </w:p>
     <w:p>
@@ -946,11 +971,16 @@
       <w:r>
         <w:t xml:space="preserve">Achieve a grade of 50% or better on the overall course (midterm, final, quizzes, </w:t>
       </w:r>
+      <w:proofErr w:type="gramStart"/>
       <w:r>
         <w:t>Workshop</w:t>
       </w:r>
       <w:r>
-        <w:t>s and assignments)</w:t>
+        <w:t>s</w:t>
+      </w:r>
+      <w:proofErr w:type="gramEnd"/>
+      <w:r>
+        <w:t xml:space="preserve"> and assignments)</w:t>
       </w:r>
     </w:p>
     <w:p>
@@ -1392,7 +1422,7 @@
                 <w:sz w:val="24"/>
                 <w:szCs w:val="24"/>
               </w:rPr>
-              <w:t>The Business Case</w:t>
+              <w:t>Introduction</w:t>
             </w:r>
           </w:p>
         </w:tc>
@@ -1410,6 +1440,15 @@
                 <w:szCs w:val="24"/>
               </w:rPr>
             </w:pPr>
+            <w:r>
+              <w:rPr>
+                <w:rFonts w:ascii="Arial" w:hAnsi="Arial" w:cs="Arial"/>
+                <w:b/>
+                <w:sz w:val="24"/>
+                <w:szCs w:val="24"/>
+              </w:rPr>
+              <w:t>Engineering Design Ch. 1</w:t>
+            </w:r>
           </w:p>
         </w:tc>
         <w:tc>
@@ -1426,6 +1465,15 @@
                 <w:szCs w:val="24"/>
               </w:rPr>
             </w:pPr>
+            <w:r>
+              <w:rPr>
+                <w:rFonts w:ascii="Arial" w:hAnsi="Arial" w:cs="Arial"/>
+                <w:b/>
+                <w:sz w:val="24"/>
+                <w:szCs w:val="24"/>
+              </w:rPr>
+              <w:t>Assign. 1 (due end of week 4)</w:t>
+            </w:r>
           </w:p>
         </w:tc>
         <w:tc>
@@ -1442,6 +1490,15 @@
                 <w:szCs w:val="24"/>
               </w:rPr>
             </w:pPr>
+            <w:r>
+              <w:rPr>
+                <w:rFonts w:ascii="Arial" w:hAnsi="Arial" w:cs="Arial"/>
+                <w:b/>
+                <w:sz w:val="24"/>
+                <w:szCs w:val="24"/>
+              </w:rPr>
+              <w:t>(5% Assign.1 part A)</w:t>
+            </w:r>
           </w:p>
         </w:tc>
       </w:tr>
@@ -1492,34 +1549,7 @@
                 <w:sz w:val="24"/>
                 <w:szCs w:val="24"/>
               </w:rPr>
-              <w:t>Jan 1</w:t>
-            </w:r>
-            <w:r>
-              <w:rPr>
-                <w:rFonts w:ascii="Arial" w:hAnsi="Arial" w:cs="Arial"/>
-                <w:b/>
-                <w:sz w:val="24"/>
-                <w:szCs w:val="24"/>
-              </w:rPr>
-              <w:t>7</w:t>
-            </w:r>
-            <w:r>
-              <w:rPr>
-                <w:rFonts w:ascii="Arial" w:hAnsi="Arial" w:cs="Arial"/>
-                <w:b/>
-                <w:sz w:val="24"/>
-                <w:szCs w:val="24"/>
-              </w:rPr>
-              <w:t>-</w:t>
-            </w:r>
-            <w:r>
-              <w:rPr>
-                <w:rFonts w:ascii="Arial" w:hAnsi="Arial" w:cs="Arial"/>
-                <w:b/>
-                <w:sz w:val="24"/>
-                <w:szCs w:val="24"/>
-              </w:rPr>
-              <w:t>21</w:t>
+              <w:t>Jan 17-21</w:t>
             </w:r>
           </w:p>
         </w:tc>
@@ -1545,7 +1575,7 @@
                 <w:sz w:val="24"/>
                 <w:szCs w:val="24"/>
               </w:rPr>
-              <w:t>Requirements Collection</w:t>
+              <w:t>The Business Case</w:t>
             </w:r>
           </w:p>
         </w:tc>
@@ -1563,6 +1593,15 @@
                 <w:szCs w:val="24"/>
               </w:rPr>
             </w:pPr>
+            <w:r>
+              <w:rPr>
+                <w:rFonts w:ascii="Arial" w:hAnsi="Arial" w:cs="Arial"/>
+                <w:b/>
+                <w:sz w:val="24"/>
+                <w:szCs w:val="24"/>
+              </w:rPr>
+              <w:t>Planning &amp; Design Ch. 8</w:t>
+            </w:r>
           </w:p>
         </w:tc>
         <w:tc>
@@ -1579,15 +1618,6 @@
                 <w:szCs w:val="24"/>
               </w:rPr>
             </w:pPr>
-            <w:r>
-              <w:rPr>
-                <w:rFonts w:ascii="Arial" w:hAnsi="Arial" w:cs="Arial"/>
-                <w:b/>
-                <w:sz w:val="24"/>
-                <w:szCs w:val="24"/>
-              </w:rPr>
-              <w:t>Assign. 1 (due end of week 4)</w:t>
-            </w:r>
           </w:p>
         </w:tc>
         <w:tc>
@@ -1604,6 +1634,33 @@
                 <w:szCs w:val="24"/>
               </w:rPr>
             </w:pPr>
+            <w:r>
+              <w:rPr>
+                <w:rFonts w:ascii="Arial" w:hAnsi="Arial" w:cs="Arial"/>
+                <w:b/>
+                <w:sz w:val="24"/>
+                <w:szCs w:val="24"/>
+              </w:rPr>
+              <w:t xml:space="preserve">(5% Assign.1 part </w:t>
+            </w:r>
+            <w:r>
+              <w:rPr>
+                <w:rFonts w:ascii="Arial" w:hAnsi="Arial" w:cs="Arial"/>
+                <w:b/>
+                <w:sz w:val="24"/>
+                <w:szCs w:val="24"/>
+              </w:rPr>
+              <w:t>B</w:t>
+            </w:r>
+            <w:r>
+              <w:rPr>
+                <w:rFonts w:ascii="Arial" w:hAnsi="Arial" w:cs="Arial"/>
+                <w:b/>
+                <w:sz w:val="24"/>
+                <w:szCs w:val="24"/>
+              </w:rPr>
+              <w:t>)</w:t>
+            </w:r>
           </w:p>
         </w:tc>
       </w:tr>
@@ -1654,34 +1711,7 @@
                 <w:sz w:val="24"/>
                 <w:szCs w:val="24"/>
               </w:rPr>
-              <w:t xml:space="preserve">Jan </w:t>
-            </w:r>
-            <w:r>
-              <w:rPr>
-                <w:rFonts w:ascii="Arial" w:hAnsi="Arial" w:cs="Arial"/>
-                <w:b/>
-                <w:sz w:val="24"/>
-                <w:szCs w:val="24"/>
-              </w:rPr>
-              <w:t>24</w:t>
-            </w:r>
-            <w:r>
-              <w:rPr>
-                <w:rFonts w:ascii="Arial" w:hAnsi="Arial" w:cs="Arial"/>
-                <w:b/>
-                <w:sz w:val="24"/>
-                <w:szCs w:val="24"/>
-              </w:rPr>
-              <w:t>-</w:t>
-            </w:r>
-            <w:r>
-              <w:rPr>
-                <w:rFonts w:ascii="Arial" w:hAnsi="Arial" w:cs="Arial"/>
-                <w:b/>
-                <w:sz w:val="24"/>
-                <w:szCs w:val="24"/>
-              </w:rPr>
-              <w:t>28</w:t>
+              <w:t>Jan 24-28</w:t>
             </w:r>
           </w:p>
         </w:tc>
@@ -1707,7 +1737,7 @@
                 <w:sz w:val="24"/>
                 <w:szCs w:val="24"/>
               </w:rPr>
-              <w:t>The Environment and Public Welfare</w:t>
+              <w:t>Requirements Collection</w:t>
             </w:r>
           </w:p>
         </w:tc>
@@ -1761,6 +1791,33 @@
                 <w:szCs w:val="24"/>
               </w:rPr>
             </w:pPr>
+            <w:r>
+              <w:rPr>
+                <w:rFonts w:ascii="Arial" w:hAnsi="Arial" w:cs="Arial"/>
+                <w:b/>
+                <w:sz w:val="24"/>
+                <w:szCs w:val="24"/>
+              </w:rPr>
+              <w:t xml:space="preserve">(5% Assign.1 part </w:t>
+            </w:r>
+            <w:r>
+              <w:rPr>
+                <w:rFonts w:ascii="Arial" w:hAnsi="Arial" w:cs="Arial"/>
+                <w:b/>
+                <w:sz w:val="24"/>
+                <w:szCs w:val="24"/>
+              </w:rPr>
+              <w:t>C</w:t>
+            </w:r>
+            <w:r>
+              <w:rPr>
+                <w:rFonts w:ascii="Arial" w:hAnsi="Arial" w:cs="Arial"/>
+                <w:b/>
+                <w:sz w:val="24"/>
+                <w:szCs w:val="24"/>
+              </w:rPr>
+              <w:t>)</w:t>
+            </w:r>
           </w:p>
         </w:tc>
       </w:tr>
@@ -1811,34 +1868,7 @@
                 <w:sz w:val="24"/>
                 <w:szCs w:val="24"/>
               </w:rPr>
-              <w:t xml:space="preserve">Jan </w:t>
-            </w:r>
-            <w:r>
-              <w:rPr>
-                <w:rFonts w:ascii="Arial" w:hAnsi="Arial" w:cs="Arial"/>
-                <w:b/>
-                <w:sz w:val="24"/>
-                <w:szCs w:val="24"/>
-              </w:rPr>
-              <w:t>31</w:t>
-            </w:r>
-            <w:r>
-              <w:rPr>
-                <w:rFonts w:ascii="Arial" w:hAnsi="Arial" w:cs="Arial"/>
-                <w:b/>
-                <w:sz w:val="24"/>
-                <w:szCs w:val="24"/>
-              </w:rPr>
-              <w:t>-</w:t>
-            </w:r>
-            <w:r>
-              <w:rPr>
-                <w:rFonts w:ascii="Arial" w:hAnsi="Arial" w:cs="Arial"/>
-                <w:b/>
-                <w:sz w:val="24"/>
-                <w:szCs w:val="24"/>
-              </w:rPr>
-              <w:t>Feb 4</w:t>
+              <w:t>Jan 31-Feb 4</w:t>
             </w:r>
           </w:p>
         </w:tc>
@@ -1864,7 +1894,93 @@
                 <w:sz w:val="24"/>
                 <w:szCs w:val="24"/>
               </w:rPr>
-              <w:t>The Design Process</w:t>
+              <w:t>The Environment and Public Welfare</w:t>
+            </w:r>
+          </w:p>
+        </w:tc>
+        <w:tc>
+          <w:tcPr>
+            <w:tcW w:w="2158" w:type="dxa"/>
+          </w:tcPr>
+          <w:p>
+            <w:pPr>
+              <w:ind w:right="376"/>
+              <w:rPr>
+                <w:rFonts w:ascii="Arial" w:hAnsi="Arial" w:cs="Arial"/>
+                <w:b/>
+                <w:sz w:val="24"/>
+                <w:szCs w:val="24"/>
+              </w:rPr>
+            </w:pPr>
+          </w:p>
+        </w:tc>
+        <w:tc>
+          <w:tcPr>
+            <w:tcW w:w="2146" w:type="dxa"/>
+          </w:tcPr>
+          <w:p>
+            <w:pPr>
+              <w:ind w:right="376"/>
+              <w:rPr>
+                <w:rFonts w:ascii="Arial" w:hAnsi="Arial" w:cs="Arial"/>
+                <w:b/>
+                <w:sz w:val="24"/>
+                <w:szCs w:val="24"/>
+              </w:rPr>
+            </w:pPr>
+            <w:r>
+              <w:rPr>
+                <w:rFonts w:ascii="Arial" w:hAnsi="Arial" w:cs="Arial"/>
+                <w:b/>
+                <w:sz w:val="24"/>
+                <w:szCs w:val="24"/>
+              </w:rPr>
+              <w:t>Assign. 2 (due end of week 7)</w:t>
+            </w:r>
+          </w:p>
+        </w:tc>
+        <w:tc>
+          <w:tcPr>
+            <w:tcW w:w="2404" w:type="dxa"/>
+          </w:tcPr>
+          <w:p>
+            <w:pPr>
+              <w:ind w:right="376"/>
+              <w:rPr>
+                <w:rFonts w:ascii="Arial" w:hAnsi="Arial" w:cs="Arial"/>
+                <w:b/>
+                <w:sz w:val="24"/>
+                <w:szCs w:val="24"/>
+              </w:rPr>
+            </w:pPr>
+            <w:r>
+              <w:rPr>
+                <w:rFonts w:ascii="Arial" w:hAnsi="Arial" w:cs="Arial"/>
+                <w:b/>
+                <w:sz w:val="24"/>
+                <w:szCs w:val="24"/>
+              </w:rPr>
+              <w:t>20% Assign. 1</w:t>
+            </w:r>
+          </w:p>
+          <w:p>
+            <w:pPr>
+              <w:ind w:right="376"/>
+              <w:rPr>
+                <w:rFonts w:ascii="Arial" w:hAnsi="Arial" w:cs="Arial"/>
+                <w:b/>
+                <w:sz w:val="24"/>
+                <w:szCs w:val="24"/>
+              </w:rPr>
+            </w:pPr>
+            <w:r>
+              <w:rPr>
+                <w:rFonts w:ascii="Arial" w:hAnsi="Arial" w:cs="Arial"/>
+                <w:b/>
+                <w:sz w:val="24"/>
+                <w:szCs w:val="24"/>
+              </w:rPr>
+              <w:t>(5% Assign.</w:t>
             </w:r>
             <w:r>
               <w:rPr>
@@ -1875,107 +1991,34 @@
               </w:rPr>
               <w:t xml:space="preserve"> </w:t>
             </w:r>
-          </w:p>
-        </w:tc>
-        <w:tc>
-          <w:tcPr>
-            <w:tcW w:w="2158" w:type="dxa"/>
-          </w:tcPr>
-          <w:p>
-            <w:pPr>
-              <w:ind w:right="376"/>
-              <w:rPr>
-                <w:rFonts w:ascii="Arial" w:hAnsi="Arial" w:cs="Arial"/>
-                <w:b/>
-                <w:sz w:val="24"/>
-                <w:szCs w:val="24"/>
-              </w:rPr>
-            </w:pPr>
-          </w:p>
-        </w:tc>
-        <w:tc>
-          <w:tcPr>
-            <w:tcW w:w="2146" w:type="dxa"/>
-          </w:tcPr>
-          <w:p>
-            <w:pPr>
-              <w:ind w:right="376"/>
-              <w:rPr>
-                <w:rFonts w:ascii="Arial" w:hAnsi="Arial" w:cs="Arial"/>
-                <w:b/>
-                <w:sz w:val="24"/>
-                <w:szCs w:val="24"/>
-              </w:rPr>
-            </w:pPr>
-            <w:r>
-              <w:rPr>
-                <w:rFonts w:ascii="Arial" w:hAnsi="Arial" w:cs="Arial"/>
-                <w:b/>
-                <w:sz w:val="24"/>
-                <w:szCs w:val="24"/>
-              </w:rPr>
-              <w:t xml:space="preserve">Assign. </w:t>
-            </w:r>
-            <w:r>
-              <w:rPr>
-                <w:rFonts w:ascii="Arial" w:hAnsi="Arial" w:cs="Arial"/>
-                <w:b/>
-                <w:sz w:val="24"/>
-                <w:szCs w:val="24"/>
-              </w:rPr>
-              <w:t xml:space="preserve">2 </w:t>
-            </w:r>
-            <w:r>
-              <w:rPr>
-                <w:rFonts w:ascii="Arial" w:hAnsi="Arial" w:cs="Arial"/>
-                <w:b/>
-                <w:sz w:val="24"/>
-                <w:szCs w:val="24"/>
-              </w:rPr>
-              <w:t xml:space="preserve">(due end of week </w:t>
-            </w:r>
-            <w:r>
-              <w:rPr>
-                <w:rFonts w:ascii="Arial" w:hAnsi="Arial" w:cs="Arial"/>
-                <w:b/>
-                <w:sz w:val="24"/>
-                <w:szCs w:val="24"/>
-              </w:rPr>
-              <w:t>7</w:t>
-            </w:r>
-            <w:r>
-              <w:rPr>
-                <w:rFonts w:ascii="Arial" w:hAnsi="Arial" w:cs="Arial"/>
-                <w:b/>
-                <w:sz w:val="24"/>
-                <w:szCs w:val="24"/>
-              </w:rPr>
-              <w:t>)</w:t>
-            </w:r>
-          </w:p>
-        </w:tc>
-        <w:tc>
-          <w:tcPr>
-            <w:tcW w:w="2404" w:type="dxa"/>
-          </w:tcPr>
-          <w:p>
-            <w:pPr>
-              <w:ind w:right="376"/>
-              <w:rPr>
-                <w:rFonts w:ascii="Arial" w:hAnsi="Arial" w:cs="Arial"/>
-                <w:b/>
-                <w:sz w:val="24"/>
-                <w:szCs w:val="24"/>
-              </w:rPr>
-            </w:pPr>
-            <w:r>
-              <w:rPr>
-                <w:rFonts w:ascii="Arial" w:hAnsi="Arial" w:cs="Arial"/>
-                <w:b/>
-                <w:sz w:val="24"/>
-                <w:szCs w:val="24"/>
-              </w:rPr>
-              <w:t>20% Assign. 1</w:t>
+            <w:proofErr w:type="gramStart"/>
+            <w:r>
+              <w:rPr>
+                <w:rFonts w:ascii="Arial" w:hAnsi="Arial" w:cs="Arial"/>
+                <w:b/>
+                <w:sz w:val="24"/>
+                <w:szCs w:val="24"/>
+              </w:rPr>
+              <w:t>2</w:t>
+            </w:r>
+            <w:r>
+              <w:rPr>
+                <w:rFonts w:ascii="Arial" w:hAnsi="Arial" w:cs="Arial"/>
+                <w:b/>
+                <w:sz w:val="24"/>
+                <w:szCs w:val="24"/>
+              </w:rPr>
+              <w:t xml:space="preserve"> part</w:t>
+            </w:r>
+            <w:proofErr w:type="gramEnd"/>
+            <w:r>
+              <w:rPr>
+                <w:rFonts w:ascii="Arial" w:hAnsi="Arial" w:cs="Arial"/>
+                <w:b/>
+                <w:sz w:val="24"/>
+                <w:szCs w:val="24"/>
+              </w:rPr>
+              <w:t xml:space="preserve"> A)</w:t>
             </w:r>
           </w:p>
         </w:tc>
@@ -2065,7 +2108,7 @@
                 <w:sz w:val="24"/>
                 <w:szCs w:val="24"/>
               </w:rPr>
-              <w:t>Testing and Rework</w:t>
+              <w:t xml:space="preserve">The Design Process </w:t>
             </w:r>
           </w:p>
         </w:tc>
@@ -2115,6 +2158,53 @@
                 <w:szCs w:val="24"/>
               </w:rPr>
             </w:pPr>
+            <w:r>
+              <w:rPr>
+                <w:rFonts w:ascii="Arial" w:hAnsi="Arial" w:cs="Arial"/>
+                <w:b/>
+                <w:sz w:val="24"/>
+                <w:szCs w:val="24"/>
+              </w:rPr>
+              <w:t xml:space="preserve">(5% Assign. </w:t>
+            </w:r>
+            <w:proofErr w:type="gramStart"/>
+            <w:r>
+              <w:rPr>
+                <w:rFonts w:ascii="Arial" w:hAnsi="Arial" w:cs="Arial"/>
+                <w:b/>
+                <w:sz w:val="24"/>
+                <w:szCs w:val="24"/>
+              </w:rPr>
+              <w:t>2 part</w:t>
+            </w:r>
+            <w:proofErr w:type="gramEnd"/>
+            <w:r>
+              <w:rPr>
+                <w:rFonts w:ascii="Arial" w:hAnsi="Arial" w:cs="Arial"/>
+                <w:b/>
+                <w:sz w:val="24"/>
+                <w:szCs w:val="24"/>
+              </w:rPr>
+              <w:t xml:space="preserve"> </w:t>
+            </w:r>
+            <w:r>
+              <w:rPr>
+                <w:rFonts w:ascii="Arial" w:hAnsi="Arial" w:cs="Arial"/>
+                <w:b/>
+                <w:sz w:val="24"/>
+                <w:szCs w:val="24"/>
+              </w:rPr>
+              <w:t>B</w:t>
+            </w:r>
+            <w:r>
+              <w:rPr>
+                <w:rFonts w:ascii="Arial" w:hAnsi="Arial" w:cs="Arial"/>
+                <w:b/>
+                <w:sz w:val="24"/>
+                <w:szCs w:val="24"/>
+              </w:rPr>
+              <w:t>)</w:t>
+            </w:r>
           </w:p>
         </w:tc>
       </w:tr>
@@ -2165,34 +2255,7 @@
                 <w:sz w:val="24"/>
                 <w:szCs w:val="24"/>
               </w:rPr>
-              <w:t xml:space="preserve">Feb </w:t>
-            </w:r>
-            <w:r>
-              <w:rPr>
-                <w:rFonts w:ascii="Arial" w:hAnsi="Arial" w:cs="Arial"/>
-                <w:b/>
-                <w:sz w:val="24"/>
-                <w:szCs w:val="24"/>
-              </w:rPr>
-              <w:t>14</w:t>
-            </w:r>
-            <w:r>
-              <w:rPr>
-                <w:rFonts w:ascii="Arial" w:hAnsi="Arial" w:cs="Arial"/>
-                <w:b/>
-                <w:sz w:val="24"/>
-                <w:szCs w:val="24"/>
-              </w:rPr>
-              <w:t>-1</w:t>
-            </w:r>
-            <w:r>
-              <w:rPr>
-                <w:rFonts w:ascii="Arial" w:hAnsi="Arial" w:cs="Arial"/>
-                <w:b/>
-                <w:sz w:val="24"/>
-                <w:szCs w:val="24"/>
-              </w:rPr>
-              <w:t>8</w:t>
+              <w:t>Feb 14-18</w:t>
             </w:r>
           </w:p>
           <w:p>
@@ -2230,7 +2293,7 @@
                 <w:sz w:val="24"/>
                 <w:szCs w:val="24"/>
               </w:rPr>
-              <w:t>Product Support</w:t>
+              <w:t>Testing and Rework</w:t>
             </w:r>
           </w:p>
         </w:tc>
@@ -2280,6 +2343,53 @@
                 <w:szCs w:val="24"/>
               </w:rPr>
             </w:pPr>
+            <w:r>
+              <w:rPr>
+                <w:rFonts w:ascii="Arial" w:hAnsi="Arial" w:cs="Arial"/>
+                <w:b/>
+                <w:sz w:val="24"/>
+                <w:szCs w:val="24"/>
+              </w:rPr>
+              <w:t xml:space="preserve">(5% Assign. </w:t>
+            </w:r>
+            <w:proofErr w:type="gramStart"/>
+            <w:r>
+              <w:rPr>
+                <w:rFonts w:ascii="Arial" w:hAnsi="Arial" w:cs="Arial"/>
+                <w:b/>
+                <w:sz w:val="24"/>
+                <w:szCs w:val="24"/>
+              </w:rPr>
+              <w:t>2 part</w:t>
+            </w:r>
+            <w:proofErr w:type="gramEnd"/>
+            <w:r>
+              <w:rPr>
+                <w:rFonts w:ascii="Arial" w:hAnsi="Arial" w:cs="Arial"/>
+                <w:b/>
+                <w:sz w:val="24"/>
+                <w:szCs w:val="24"/>
+              </w:rPr>
+              <w:t xml:space="preserve"> </w:t>
+            </w:r>
+            <w:r>
+              <w:rPr>
+                <w:rFonts w:ascii="Arial" w:hAnsi="Arial" w:cs="Arial"/>
+                <w:b/>
+                <w:sz w:val="24"/>
+                <w:szCs w:val="24"/>
+              </w:rPr>
+              <w:t>C</w:t>
+            </w:r>
+            <w:r>
+              <w:rPr>
+                <w:rFonts w:ascii="Arial" w:hAnsi="Arial" w:cs="Arial"/>
+                <w:b/>
+                <w:sz w:val="24"/>
+                <w:szCs w:val="24"/>
+              </w:rPr>
+              <w:t>)</w:t>
+            </w:r>
           </w:p>
         </w:tc>
       </w:tr>
@@ -2330,34 +2440,7 @@
                 <w:sz w:val="24"/>
                 <w:szCs w:val="24"/>
               </w:rPr>
-              <w:t xml:space="preserve">Feb </w:t>
-            </w:r>
-            <w:r>
-              <w:rPr>
-                <w:rFonts w:ascii="Arial" w:hAnsi="Arial" w:cs="Arial"/>
-                <w:b/>
-                <w:sz w:val="24"/>
-                <w:szCs w:val="24"/>
-              </w:rPr>
-              <w:t>21</w:t>
-            </w:r>
-            <w:r>
-              <w:rPr>
-                <w:rFonts w:ascii="Arial" w:hAnsi="Arial" w:cs="Arial"/>
-                <w:b/>
-                <w:sz w:val="24"/>
-                <w:szCs w:val="24"/>
-              </w:rPr>
-              <w:t>-</w:t>
-            </w:r>
-            <w:r>
-              <w:rPr>
-                <w:rFonts w:ascii="Arial" w:hAnsi="Arial" w:cs="Arial"/>
-                <w:b/>
-                <w:sz w:val="24"/>
-                <w:szCs w:val="24"/>
-              </w:rPr>
-              <w:t>25</w:t>
+              <w:t>Feb 21-25</w:t>
             </w:r>
           </w:p>
           <w:p>
@@ -2457,8 +2540,74 @@
                 <w:sz w:val="24"/>
                 <w:szCs w:val="24"/>
               </w:rPr>
-              <w:t xml:space="preserve">Assign. </w:t>
-            </w:r>
+              <w:t>Assign. 3 (due end of week 10)</w:t>
+            </w:r>
+          </w:p>
+        </w:tc>
+        <w:tc>
+          <w:tcPr>
+            <w:tcW w:w="2404" w:type="dxa"/>
+          </w:tcPr>
+          <w:p>
+            <w:pPr>
+              <w:ind w:right="376"/>
+              <w:rPr>
+                <w:rFonts w:ascii="Arial" w:hAnsi="Arial" w:cs="Arial"/>
+                <w:b/>
+                <w:sz w:val="24"/>
+                <w:szCs w:val="24"/>
+              </w:rPr>
+            </w:pPr>
+            <w:r>
+              <w:rPr>
+                <w:rFonts w:ascii="Arial" w:hAnsi="Arial" w:cs="Arial"/>
+                <w:b/>
+                <w:sz w:val="24"/>
+                <w:szCs w:val="24"/>
+              </w:rPr>
+              <w:t>20% midterm</w:t>
+            </w:r>
+          </w:p>
+          <w:p>
+            <w:pPr>
+              <w:ind w:right="376"/>
+              <w:rPr>
+                <w:rFonts w:ascii="Arial" w:hAnsi="Arial" w:cs="Arial"/>
+                <w:b/>
+                <w:sz w:val="24"/>
+                <w:szCs w:val="24"/>
+              </w:rPr>
+            </w:pPr>
+            <w:r>
+              <w:rPr>
+                <w:rFonts w:ascii="Arial" w:hAnsi="Arial" w:cs="Arial"/>
+                <w:b/>
+                <w:sz w:val="24"/>
+                <w:szCs w:val="24"/>
+              </w:rPr>
+              <w:t>20% Assign. 2</w:t>
+            </w:r>
+          </w:p>
+          <w:p>
+            <w:pPr>
+              <w:ind w:right="376"/>
+              <w:rPr>
+                <w:rFonts w:ascii="Arial" w:hAnsi="Arial" w:cs="Arial"/>
+                <w:b/>
+                <w:sz w:val="24"/>
+                <w:szCs w:val="24"/>
+              </w:rPr>
+            </w:pPr>
+            <w:r>
+              <w:rPr>
+                <w:rFonts w:ascii="Arial" w:hAnsi="Arial" w:cs="Arial"/>
+                <w:b/>
+                <w:sz w:val="24"/>
+                <w:szCs w:val="24"/>
+              </w:rPr>
+              <w:t xml:space="preserve">(5% Assign. </w:t>
+            </w:r>
+            <w:proofErr w:type="gramStart"/>
             <w:r>
               <w:rPr>
                 <w:rFonts w:ascii="Arial" w:hAnsi="Arial" w:cs="Arial"/>
@@ -2475,70 +2624,17 @@
                 <w:sz w:val="24"/>
                 <w:szCs w:val="24"/>
               </w:rPr>
-              <w:t xml:space="preserve"> (due end of week </w:t>
-            </w:r>
-            <w:r>
-              <w:rPr>
-                <w:rFonts w:ascii="Arial" w:hAnsi="Arial" w:cs="Arial"/>
-                <w:b/>
-                <w:sz w:val="24"/>
-                <w:szCs w:val="24"/>
-              </w:rPr>
-              <w:t>10</w:t>
-            </w:r>
-            <w:r>
-              <w:rPr>
-                <w:rFonts w:ascii="Arial" w:hAnsi="Arial" w:cs="Arial"/>
-                <w:b/>
-                <w:sz w:val="24"/>
-                <w:szCs w:val="24"/>
-              </w:rPr>
-              <w:t>)</w:t>
-            </w:r>
-          </w:p>
-        </w:tc>
-        <w:tc>
-          <w:tcPr>
-            <w:tcW w:w="2404" w:type="dxa"/>
-          </w:tcPr>
-          <w:p>
-            <w:pPr>
-              <w:ind w:right="376"/>
-              <w:rPr>
-                <w:rFonts w:ascii="Arial" w:hAnsi="Arial" w:cs="Arial"/>
-                <w:b/>
-                <w:sz w:val="24"/>
-                <w:szCs w:val="24"/>
-              </w:rPr>
-            </w:pPr>
-            <w:r>
-              <w:rPr>
-                <w:rFonts w:ascii="Arial" w:hAnsi="Arial" w:cs="Arial"/>
-                <w:b/>
-                <w:sz w:val="24"/>
-                <w:szCs w:val="24"/>
-              </w:rPr>
-              <w:t>20% midterm</w:t>
-            </w:r>
-          </w:p>
-          <w:p>
-            <w:pPr>
-              <w:ind w:right="376"/>
-              <w:rPr>
-                <w:rFonts w:ascii="Arial" w:hAnsi="Arial" w:cs="Arial"/>
-                <w:b/>
-                <w:sz w:val="24"/>
-                <w:szCs w:val="24"/>
-              </w:rPr>
-            </w:pPr>
-            <w:r>
-              <w:rPr>
-                <w:rFonts w:ascii="Arial" w:hAnsi="Arial" w:cs="Arial"/>
-                <w:b/>
-                <w:sz w:val="24"/>
-                <w:szCs w:val="24"/>
-              </w:rPr>
-              <w:t>20% Assign. 2</w:t>
+              <w:t xml:space="preserve"> part</w:t>
+            </w:r>
+            <w:proofErr w:type="gramEnd"/>
+            <w:r>
+              <w:rPr>
+                <w:rFonts w:ascii="Arial" w:hAnsi="Arial" w:cs="Arial"/>
+                <w:b/>
+                <w:sz w:val="24"/>
+                <w:szCs w:val="24"/>
+              </w:rPr>
+              <w:t xml:space="preserve"> A)</w:t>
             </w:r>
           </w:p>
         </w:tc>
@@ -2724,7 +2820,7 @@
                 <w:sz w:val="24"/>
                 <w:szCs w:val="24"/>
               </w:rPr>
-              <w:t>Teamwork</w:t>
+              <w:t>Product Support</w:t>
             </w:r>
           </w:p>
         </w:tc>
@@ -2774,6 +2870,62 @@
                 <w:szCs w:val="24"/>
               </w:rPr>
             </w:pPr>
+            <w:r>
+              <w:rPr>
+                <w:rFonts w:ascii="Arial" w:hAnsi="Arial" w:cs="Arial"/>
+                <w:b/>
+                <w:sz w:val="24"/>
+                <w:szCs w:val="24"/>
+              </w:rPr>
+              <w:t xml:space="preserve">(5% Assign. </w:t>
+            </w:r>
+            <w:proofErr w:type="gramStart"/>
+            <w:r>
+              <w:rPr>
+                <w:rFonts w:ascii="Arial" w:hAnsi="Arial" w:cs="Arial"/>
+                <w:b/>
+                <w:sz w:val="24"/>
+                <w:szCs w:val="24"/>
+              </w:rPr>
+              <w:t>3</w:t>
+            </w:r>
+            <w:r>
+              <w:rPr>
+                <w:rFonts w:ascii="Arial" w:hAnsi="Arial" w:cs="Arial"/>
+                <w:b/>
+                <w:sz w:val="24"/>
+                <w:szCs w:val="24"/>
+              </w:rPr>
+              <w:t xml:space="preserve"> part</w:t>
+            </w:r>
+            <w:proofErr w:type="gramEnd"/>
+            <w:r>
+              <w:rPr>
+                <w:rFonts w:ascii="Arial" w:hAnsi="Arial" w:cs="Arial"/>
+                <w:b/>
+                <w:sz w:val="24"/>
+                <w:szCs w:val="24"/>
+              </w:rPr>
+              <w:t xml:space="preserve"> </w:t>
+            </w:r>
+            <w:r>
+              <w:rPr>
+                <w:rFonts w:ascii="Arial" w:hAnsi="Arial" w:cs="Arial"/>
+                <w:b/>
+                <w:sz w:val="24"/>
+                <w:szCs w:val="24"/>
+              </w:rPr>
+              <w:t>B</w:t>
+            </w:r>
+            <w:r>
+              <w:rPr>
+                <w:rFonts w:ascii="Arial" w:hAnsi="Arial" w:cs="Arial"/>
+                <w:b/>
+                <w:sz w:val="24"/>
+                <w:szCs w:val="24"/>
+              </w:rPr>
+              <w:t>)</w:t>
+            </w:r>
           </w:p>
         </w:tc>
       </w:tr>
@@ -2825,34 +2977,7 @@
                 <w:sz w:val="24"/>
                 <w:szCs w:val="24"/>
               </w:rPr>
-              <w:t xml:space="preserve">Mar </w:t>
-            </w:r>
-            <w:r>
-              <w:rPr>
-                <w:rFonts w:ascii="Arial" w:hAnsi="Arial" w:cs="Arial"/>
-                <w:b/>
-                <w:sz w:val="24"/>
-                <w:szCs w:val="24"/>
-              </w:rPr>
-              <w:t>14</w:t>
-            </w:r>
-            <w:r>
-              <w:rPr>
-                <w:rFonts w:ascii="Arial" w:hAnsi="Arial" w:cs="Arial"/>
-                <w:b/>
-                <w:sz w:val="24"/>
-                <w:szCs w:val="24"/>
-              </w:rPr>
-              <w:t>-</w:t>
-            </w:r>
-            <w:r>
-              <w:rPr>
-                <w:rFonts w:ascii="Arial" w:hAnsi="Arial" w:cs="Arial"/>
-                <w:b/>
-                <w:sz w:val="24"/>
-                <w:szCs w:val="24"/>
-              </w:rPr>
-              <w:t>18</w:t>
+              <w:t>Mar 14-18</w:t>
             </w:r>
           </w:p>
           <w:p>
@@ -2890,7 +3015,7 @@
                 <w:sz w:val="24"/>
                 <w:szCs w:val="24"/>
               </w:rPr>
-              <w:t>The Gantt Chart</w:t>
+              <w:t>Teamwork</w:t>
             </w:r>
           </w:p>
         </w:tc>
@@ -2940,6 +3065,62 @@
                 <w:szCs w:val="24"/>
               </w:rPr>
             </w:pPr>
+            <w:r>
+              <w:rPr>
+                <w:rFonts w:ascii="Arial" w:hAnsi="Arial" w:cs="Arial"/>
+                <w:b/>
+                <w:sz w:val="24"/>
+                <w:szCs w:val="24"/>
+              </w:rPr>
+              <w:t xml:space="preserve">(5% Assign. </w:t>
+            </w:r>
+            <w:proofErr w:type="gramStart"/>
+            <w:r>
+              <w:rPr>
+                <w:rFonts w:ascii="Arial" w:hAnsi="Arial" w:cs="Arial"/>
+                <w:b/>
+                <w:sz w:val="24"/>
+                <w:szCs w:val="24"/>
+              </w:rPr>
+              <w:t>3</w:t>
+            </w:r>
+            <w:r>
+              <w:rPr>
+                <w:rFonts w:ascii="Arial" w:hAnsi="Arial" w:cs="Arial"/>
+                <w:b/>
+                <w:sz w:val="24"/>
+                <w:szCs w:val="24"/>
+              </w:rPr>
+              <w:t xml:space="preserve"> part</w:t>
+            </w:r>
+            <w:proofErr w:type="gramEnd"/>
+            <w:r>
+              <w:rPr>
+                <w:rFonts w:ascii="Arial" w:hAnsi="Arial" w:cs="Arial"/>
+                <w:b/>
+                <w:sz w:val="24"/>
+                <w:szCs w:val="24"/>
+              </w:rPr>
+              <w:t xml:space="preserve"> </w:t>
+            </w:r>
+            <w:r>
+              <w:rPr>
+                <w:rFonts w:ascii="Arial" w:hAnsi="Arial" w:cs="Arial"/>
+                <w:b/>
+                <w:sz w:val="24"/>
+                <w:szCs w:val="24"/>
+              </w:rPr>
+              <w:t>C</w:t>
+            </w:r>
+            <w:r>
+              <w:rPr>
+                <w:rFonts w:ascii="Arial" w:hAnsi="Arial" w:cs="Arial"/>
+                <w:b/>
+                <w:sz w:val="24"/>
+                <w:szCs w:val="24"/>
+              </w:rPr>
+              <w:t>)</w:t>
+            </w:r>
           </w:p>
         </w:tc>
       </w:tr>
@@ -2990,34 +3171,7 @@
                 <w:sz w:val="24"/>
                 <w:szCs w:val="24"/>
               </w:rPr>
-              <w:t xml:space="preserve">Mar </w:t>
-            </w:r>
-            <w:r>
-              <w:rPr>
-                <w:rFonts w:ascii="Arial" w:hAnsi="Arial" w:cs="Arial"/>
-                <w:b/>
-                <w:sz w:val="24"/>
-                <w:szCs w:val="24"/>
-              </w:rPr>
-              <w:t>21</w:t>
-            </w:r>
-            <w:r>
-              <w:rPr>
-                <w:rFonts w:ascii="Arial" w:hAnsi="Arial" w:cs="Arial"/>
-                <w:b/>
-                <w:sz w:val="24"/>
-                <w:szCs w:val="24"/>
-              </w:rPr>
-              <w:t>-</w:t>
-            </w:r>
-            <w:r>
-              <w:rPr>
-                <w:rFonts w:ascii="Arial" w:hAnsi="Arial" w:cs="Arial"/>
-                <w:b/>
-                <w:sz w:val="24"/>
-                <w:szCs w:val="24"/>
-              </w:rPr>
-              <w:t>25</w:t>
+              <w:t>Mar 21-25</w:t>
             </w:r>
           </w:p>
           <w:p>
@@ -3055,7 +3209,7 @@
                 <w:sz w:val="24"/>
                 <w:szCs w:val="24"/>
               </w:rPr>
-              <w:t>The Project Plan</w:t>
+              <w:t>The Gantt Chart</w:t>
             </w:r>
           </w:p>
         </w:tc>
@@ -3096,8 +3250,54 @@
                 <w:sz w:val="24"/>
                 <w:szCs w:val="24"/>
               </w:rPr>
-              <w:t xml:space="preserve">Assign. </w:t>
-            </w:r>
+              <w:t>Assign. 4 (due end of week 13)</w:t>
+            </w:r>
+          </w:p>
+        </w:tc>
+        <w:tc>
+          <w:tcPr>
+            <w:tcW w:w="2404" w:type="dxa"/>
+          </w:tcPr>
+          <w:p>
+            <w:pPr>
+              <w:ind w:right="376"/>
+              <w:rPr>
+                <w:rFonts w:ascii="Arial" w:hAnsi="Arial" w:cs="Arial"/>
+                <w:b/>
+                <w:sz w:val="24"/>
+                <w:szCs w:val="24"/>
+              </w:rPr>
+            </w:pPr>
+            <w:r>
+              <w:rPr>
+                <w:rFonts w:ascii="Arial" w:hAnsi="Arial" w:cs="Arial"/>
+                <w:b/>
+                <w:sz w:val="24"/>
+                <w:szCs w:val="24"/>
+              </w:rPr>
+              <w:t>20% Assign. 3</w:t>
+            </w:r>
+          </w:p>
+          <w:p>
+            <w:pPr>
+              <w:ind w:right="376"/>
+              <w:rPr>
+                <w:rFonts w:ascii="Arial" w:hAnsi="Arial" w:cs="Arial"/>
+                <w:b/>
+                <w:sz w:val="24"/>
+                <w:szCs w:val="24"/>
+              </w:rPr>
+            </w:pPr>
+            <w:r>
+              <w:rPr>
+                <w:rFonts w:ascii="Arial" w:hAnsi="Arial" w:cs="Arial"/>
+                <w:b/>
+                <w:sz w:val="24"/>
+                <w:szCs w:val="24"/>
+              </w:rPr>
+              <w:t xml:space="preserve">(5% Assign. </w:t>
+            </w:r>
+            <w:proofErr w:type="gramStart"/>
             <w:r>
               <w:rPr>
                 <w:rFonts w:ascii="Arial" w:hAnsi="Arial" w:cs="Arial"/>
@@ -3114,50 +3314,17 @@
                 <w:sz w:val="24"/>
                 <w:szCs w:val="24"/>
               </w:rPr>
-              <w:t xml:space="preserve"> (due end of week </w:t>
-            </w:r>
-            <w:r>
-              <w:rPr>
-                <w:rFonts w:ascii="Arial" w:hAnsi="Arial" w:cs="Arial"/>
-                <w:b/>
-                <w:sz w:val="24"/>
-                <w:szCs w:val="24"/>
-              </w:rPr>
-              <w:t>13</w:t>
-            </w:r>
-            <w:r>
-              <w:rPr>
-                <w:rFonts w:ascii="Arial" w:hAnsi="Arial" w:cs="Arial"/>
-                <w:b/>
-                <w:sz w:val="24"/>
-                <w:szCs w:val="24"/>
-              </w:rPr>
-              <w:t>)</w:t>
-            </w:r>
-          </w:p>
-        </w:tc>
-        <w:tc>
-          <w:tcPr>
-            <w:tcW w:w="2404" w:type="dxa"/>
-          </w:tcPr>
-          <w:p>
-            <w:pPr>
-              <w:ind w:right="376"/>
-              <w:rPr>
-                <w:rFonts w:ascii="Arial" w:hAnsi="Arial" w:cs="Arial"/>
-                <w:b/>
-                <w:sz w:val="24"/>
-                <w:szCs w:val="24"/>
-              </w:rPr>
-            </w:pPr>
-            <w:r>
-              <w:rPr>
-                <w:rFonts w:ascii="Arial" w:hAnsi="Arial" w:cs="Arial"/>
-                <w:b/>
-                <w:sz w:val="24"/>
-                <w:szCs w:val="24"/>
-              </w:rPr>
-              <w:t>20% Assign. 3</w:t>
+              <w:t xml:space="preserve"> part</w:t>
+            </w:r>
+            <w:proofErr w:type="gramEnd"/>
+            <w:r>
+              <w:rPr>
+                <w:rFonts w:ascii="Arial" w:hAnsi="Arial" w:cs="Arial"/>
+                <w:b/>
+                <w:sz w:val="24"/>
+                <w:szCs w:val="24"/>
+              </w:rPr>
+              <w:t xml:space="preserve"> A)</w:t>
             </w:r>
           </w:p>
         </w:tc>
@@ -3209,43 +3376,7 @@
                 <w:sz w:val="24"/>
                 <w:szCs w:val="24"/>
               </w:rPr>
-              <w:t xml:space="preserve">Mar </w:t>
-            </w:r>
-            <w:r>
-              <w:rPr>
-                <w:rFonts w:ascii="Arial" w:hAnsi="Arial" w:cs="Arial"/>
-                <w:b/>
-                <w:sz w:val="24"/>
-                <w:szCs w:val="24"/>
-              </w:rPr>
-              <w:t>28</w:t>
-            </w:r>
-            <w:r>
-              <w:rPr>
-                <w:rFonts w:ascii="Arial" w:hAnsi="Arial" w:cs="Arial"/>
-                <w:b/>
-                <w:sz w:val="24"/>
-                <w:szCs w:val="24"/>
-              </w:rPr>
-              <w:t>-</w:t>
-            </w:r>
-            <w:r>
-              <w:rPr>
-                <w:rFonts w:ascii="Arial" w:hAnsi="Arial" w:cs="Arial"/>
-                <w:b/>
-                <w:sz w:val="24"/>
-                <w:szCs w:val="24"/>
-              </w:rPr>
-              <w:t xml:space="preserve">Apr </w:t>
-            </w:r>
-            <w:r>
-              <w:rPr>
-                <w:rFonts w:ascii="Arial" w:hAnsi="Arial" w:cs="Arial"/>
-                <w:b/>
-                <w:sz w:val="24"/>
-                <w:szCs w:val="24"/>
-              </w:rPr>
-              <w:t>1</w:t>
+              <w:t>Mar 28-Apr 1</w:t>
             </w:r>
           </w:p>
           <w:p>
@@ -3333,6 +3464,62 @@
                 <w:szCs w:val="24"/>
               </w:rPr>
             </w:pPr>
+            <w:r>
+              <w:rPr>
+                <w:rFonts w:ascii="Arial" w:hAnsi="Arial" w:cs="Arial"/>
+                <w:b/>
+                <w:sz w:val="24"/>
+                <w:szCs w:val="24"/>
+              </w:rPr>
+              <w:t xml:space="preserve">(5% Assign. </w:t>
+            </w:r>
+            <w:proofErr w:type="gramStart"/>
+            <w:r>
+              <w:rPr>
+                <w:rFonts w:ascii="Arial" w:hAnsi="Arial" w:cs="Arial"/>
+                <w:b/>
+                <w:sz w:val="24"/>
+                <w:szCs w:val="24"/>
+              </w:rPr>
+              <w:t>4</w:t>
+            </w:r>
+            <w:r>
+              <w:rPr>
+                <w:rFonts w:ascii="Arial" w:hAnsi="Arial" w:cs="Arial"/>
+                <w:b/>
+                <w:sz w:val="24"/>
+                <w:szCs w:val="24"/>
+              </w:rPr>
+              <w:t xml:space="preserve"> part</w:t>
+            </w:r>
+            <w:proofErr w:type="gramEnd"/>
+            <w:r>
+              <w:rPr>
+                <w:rFonts w:ascii="Arial" w:hAnsi="Arial" w:cs="Arial"/>
+                <w:b/>
+                <w:sz w:val="24"/>
+                <w:szCs w:val="24"/>
+              </w:rPr>
+              <w:t xml:space="preserve"> </w:t>
+            </w:r>
+            <w:r>
+              <w:rPr>
+                <w:rFonts w:ascii="Arial" w:hAnsi="Arial" w:cs="Arial"/>
+                <w:b/>
+                <w:sz w:val="24"/>
+                <w:szCs w:val="24"/>
+              </w:rPr>
+              <w:t>B</w:t>
+            </w:r>
+            <w:r>
+              <w:rPr>
+                <w:rFonts w:ascii="Arial" w:hAnsi="Arial" w:cs="Arial"/>
+                <w:b/>
+                <w:sz w:val="24"/>
+                <w:szCs w:val="24"/>
+              </w:rPr>
+              <w:t>)</w:t>
+            </w:r>
           </w:p>
         </w:tc>
       </w:tr>
@@ -3471,6 +3658,62 @@
                 <w:szCs w:val="24"/>
               </w:rPr>
             </w:pPr>
+            <w:r>
+              <w:rPr>
+                <w:rFonts w:ascii="Arial" w:hAnsi="Arial" w:cs="Arial"/>
+                <w:b/>
+                <w:sz w:val="24"/>
+                <w:szCs w:val="24"/>
+              </w:rPr>
+              <w:t xml:space="preserve">(5% Assign. </w:t>
+            </w:r>
+            <w:proofErr w:type="gramStart"/>
+            <w:r>
+              <w:rPr>
+                <w:rFonts w:ascii="Arial" w:hAnsi="Arial" w:cs="Arial"/>
+                <w:b/>
+                <w:sz w:val="24"/>
+                <w:szCs w:val="24"/>
+              </w:rPr>
+              <w:t>4</w:t>
+            </w:r>
+            <w:r>
+              <w:rPr>
+                <w:rFonts w:ascii="Arial" w:hAnsi="Arial" w:cs="Arial"/>
+                <w:b/>
+                <w:sz w:val="24"/>
+                <w:szCs w:val="24"/>
+              </w:rPr>
+              <w:t xml:space="preserve"> part</w:t>
+            </w:r>
+            <w:proofErr w:type="gramEnd"/>
+            <w:r>
+              <w:rPr>
+                <w:rFonts w:ascii="Arial" w:hAnsi="Arial" w:cs="Arial"/>
+                <w:b/>
+                <w:sz w:val="24"/>
+                <w:szCs w:val="24"/>
+              </w:rPr>
+              <w:t xml:space="preserve"> </w:t>
+            </w:r>
+            <w:r>
+              <w:rPr>
+                <w:rFonts w:ascii="Arial" w:hAnsi="Arial" w:cs="Arial"/>
+                <w:b/>
+                <w:sz w:val="24"/>
+                <w:szCs w:val="24"/>
+              </w:rPr>
+              <w:t>C</w:t>
+            </w:r>
+            <w:r>
+              <w:rPr>
+                <w:rFonts w:ascii="Arial" w:hAnsi="Arial" w:cs="Arial"/>
+                <w:b/>
+                <w:sz w:val="24"/>
+                <w:szCs w:val="24"/>
+              </w:rPr>
+              <w:t>)</w:t>
+            </w:r>
           </w:p>
         </w:tc>
       </w:tr>
@@ -3521,34 +3764,7 @@
                 <w:sz w:val="24"/>
                 <w:szCs w:val="24"/>
               </w:rPr>
-              <w:t xml:space="preserve">Apr </w:t>
-            </w:r>
-            <w:r>
-              <w:rPr>
-                <w:rFonts w:ascii="Arial" w:hAnsi="Arial" w:cs="Arial"/>
-                <w:b/>
-                <w:sz w:val="24"/>
-                <w:szCs w:val="24"/>
-              </w:rPr>
-              <w:t>11</w:t>
-            </w:r>
-            <w:r>
-              <w:rPr>
-                <w:rFonts w:ascii="Arial" w:hAnsi="Arial" w:cs="Arial"/>
-                <w:b/>
-                <w:sz w:val="24"/>
-                <w:szCs w:val="24"/>
-              </w:rPr>
-              <w:t>-</w:t>
-            </w:r>
-            <w:r>
-              <w:rPr>
-                <w:rFonts w:ascii="Arial" w:hAnsi="Arial" w:cs="Arial"/>
-                <w:b/>
-                <w:sz w:val="24"/>
-                <w:szCs w:val="24"/>
-              </w:rPr>
-              <w:t>15</w:t>
+              <w:t>Apr 11-15</w:t>
             </w:r>
           </w:p>
           <w:p>
@@ -3695,34 +3911,7 @@
                 <w:sz w:val="24"/>
                 <w:szCs w:val="24"/>
               </w:rPr>
-              <w:t xml:space="preserve">Apr </w:t>
-            </w:r>
-            <w:r>
-              <w:rPr>
-                <w:rFonts w:ascii="Arial" w:hAnsi="Arial" w:cs="Arial"/>
-                <w:b/>
-                <w:sz w:val="24"/>
-                <w:szCs w:val="24"/>
-              </w:rPr>
-              <w:t>18</w:t>
-            </w:r>
-            <w:r>
-              <w:rPr>
-                <w:rFonts w:ascii="Arial" w:hAnsi="Arial" w:cs="Arial"/>
-                <w:b/>
-                <w:sz w:val="24"/>
-                <w:szCs w:val="24"/>
-              </w:rPr>
-              <w:t>-</w:t>
-            </w:r>
-            <w:r>
-              <w:rPr>
-                <w:rFonts w:ascii="Arial" w:hAnsi="Arial" w:cs="Arial"/>
-                <w:b/>
-                <w:sz w:val="24"/>
-                <w:szCs w:val="24"/>
-              </w:rPr>
-              <w:t>22</w:t>
+              <w:t>Apr 18-22</w:t>
             </w:r>
           </w:p>
           <w:p>
@@ -4963,6 +5152,21 @@
 </file>
 
 <file path=customXml/item1.xml><?xml version="1.0" encoding="utf-8"?>
+<p:properties xmlns:p="http://schemas.microsoft.com/office/2006/metadata/properties" xmlns:xsi="http://www.w3.org/2001/XMLSchema-instance" xmlns:pc="http://schemas.microsoft.com/office/infopath/2007/PartnerControls">
+  <documentManagement/>
+</p:properties>
+</file>
+
+<file path=customXml/item2.xml><?xml version="1.0" encoding="utf-8"?>
+<?mso-contentType ?>
+<FormTemplates xmlns="http://schemas.microsoft.com/sharepoint/v3/contenttype/forms">
+  <Display>DocumentLibraryForm</Display>
+  <Edit>DocumentLibraryForm</Edit>
+  <New>DocumentLibraryForm</New>
+</FormTemplates>
+</file>
+
+<file path=customXml/item3.xml><?xml version="1.0" encoding="utf-8"?>
 <ct:contentTypeSchema xmlns:ct="http://schemas.microsoft.com/office/2006/metadata/contentType" xmlns:ma="http://schemas.microsoft.com/office/2006/metadata/properties/metaAttributes" ct:_="" ma:_="" ma:contentTypeName="Document" ma:contentTypeID="0x010100B90431BC0474204BA5DF53F8B381F09C" ma:contentTypeVersion="8" ma:contentTypeDescription="Create a new document." ma:contentTypeScope="" ma:versionID="2ae4c9b1c92e448d99eaad234a93189e">
   <xsd:schema xmlns:xsd="http://www.w3.org/2001/XMLSchema" xmlns:xs="http://www.w3.org/2001/XMLSchema" xmlns:p="http://schemas.microsoft.com/office/2006/metadata/properties" xmlns:ns2="f6759040-d046-4ead-920a-51d0beeee03a" targetNamespace="http://schemas.microsoft.com/office/2006/metadata/properties" ma:root="true" ma:fieldsID="2d61319d42214da8ab2d04d352069d46" ns2:_="">
     <xsd:import namespace="f6759040-d046-4ead-920a-51d0beeee03a"/>
@@ -5134,22 +5338,24 @@
 </ct:contentTypeSchema>
 </file>
 
-<file path=customXml/item2.xml><?xml version="1.0" encoding="utf-8"?>
-<?mso-contentType ?>
-<FormTemplates xmlns="http://schemas.microsoft.com/sharepoint/v3/contenttype/forms">
-  <Display>DocumentLibraryForm</Display>
-  <Edit>DocumentLibraryForm</Edit>
-  <New>DocumentLibraryForm</New>
-</FormTemplates>
+<file path=customXml/itemProps1.xml><?xml version="1.0" encoding="utf-8"?>
+<ds:datastoreItem xmlns:ds="http://schemas.openxmlformats.org/officeDocument/2006/customXml" ds:itemID="{0D6AC881-E556-4F84-9E57-B4ADB5DC2CEF}">
+  <ds:schemaRefs>
+    <ds:schemaRef ds:uri="http://schemas.microsoft.com/office/2006/metadata/properties"/>
+    <ds:schemaRef ds:uri="http://schemas.microsoft.com/office/infopath/2007/PartnerControls"/>
+  </ds:schemaRefs>
+</ds:datastoreItem>
 </file>
 
-<file path=customXml/item3.xml><?xml version="1.0" encoding="utf-8"?>
-<p:properties xmlns:p="http://schemas.microsoft.com/office/2006/metadata/properties" xmlns:xsi="http://www.w3.org/2001/XMLSchema-instance" xmlns:pc="http://schemas.microsoft.com/office/infopath/2007/PartnerControls">
-  <documentManagement/>
-</p:properties>
+<file path=customXml/itemProps2.xml><?xml version="1.0" encoding="utf-8"?>
+<ds:datastoreItem xmlns:ds="http://schemas.openxmlformats.org/officeDocument/2006/customXml" ds:itemID="{134ACDC8-446D-4C3C-A159-6074757FFD1F}">
+  <ds:schemaRefs>
+    <ds:schemaRef ds:uri="http://schemas.microsoft.com/sharepoint/v3/contenttype/forms"/>
+  </ds:schemaRefs>
+</ds:datastoreItem>
 </file>
 
-<file path=customXml/itemProps1.xml><?xml version="1.0" encoding="utf-8"?>
+<file path=customXml/itemProps3.xml><?xml version="1.0" encoding="utf-8"?>
 <ds:datastoreItem xmlns:ds="http://schemas.openxmlformats.org/officeDocument/2006/customXml" ds:itemID="{C805ED1E-4D7B-46AE-A626-86AAE66E3AF4}">
   <ds:schemaRefs>
     <ds:schemaRef ds:uri="http://schemas.microsoft.com/office/2006/metadata/contentType"/>
@@ -5165,21 +5371,4 @@
     <ds:schemaRef ds:uri="http://schemas.microsoft.com/internal/obd"/>
   </ds:schemaRefs>
 </ds:datastoreItem>
-</file>
-
-<file path=customXml/itemProps2.xml><?xml version="1.0" encoding="utf-8"?>
-<ds:datastoreItem xmlns:ds="http://schemas.openxmlformats.org/officeDocument/2006/customXml" ds:itemID="{134ACDC8-446D-4C3C-A159-6074757FFD1F}">
-  <ds:schemaRefs>
-    <ds:schemaRef ds:uri="http://schemas.microsoft.com/sharepoint/v3/contenttype/forms"/>
-  </ds:schemaRefs>
-</ds:datastoreItem>
-</file>
-
-<file path=customXml/itemProps3.xml><?xml version="1.0" encoding="utf-8"?>
-<ds:datastoreItem xmlns:ds="http://schemas.openxmlformats.org/officeDocument/2006/customXml" ds:itemID="{0D6AC881-E556-4F84-9E57-B4ADB5DC2CEF}">
-  <ds:schemaRefs>
-    <ds:schemaRef ds:uri="http://schemas.microsoft.com/office/2006/metadata/properties"/>
-    <ds:schemaRef ds:uri="http://schemas.microsoft.com/office/infopath/2007/PartnerControls"/>
-  </ds:schemaRefs>
-</ds:datastoreItem>
 </file>
</xml_diff>

<commit_message>
Added due date for lab1 of sep101. Added lecture notes for weeks 3 and 4 of sed200.
</commit_message>
<xml_diff>
--- a/sed200/SED200Addenda.docx
+++ b/sed200/SED200Addenda.docx
@@ -601,8 +601,18 @@
           <w:sz w:val="24"/>
           <w:szCs w:val="24"/>
         </w:rPr>
-        <w:t>Kathy Dumanski</w:t>
-      </w:r>
+        <w:t xml:space="preserve">Kathy </w:t>
+      </w:r>
+      <w:proofErr w:type="spellStart"/>
+      <w:r>
+        <w:rPr>
+          <w:rFonts w:ascii="Arial" w:eastAsia="Arial" w:hAnsi="Arial" w:cs="Arial"/>
+          <w:sz w:val="24"/>
+          <w:szCs w:val="24"/>
+        </w:rPr>
+        <w:t>Dumanski</w:t>
+      </w:r>
+      <w:proofErr w:type="spellEnd"/>
       <w:r>
         <w:rPr>
           <w:rFonts w:ascii="Arial" w:eastAsia="Arial" w:hAnsi="Arial" w:cs="Arial"/>
@@ -1641,25 +1651,7 @@
                 <w:sz w:val="24"/>
                 <w:szCs w:val="24"/>
               </w:rPr>
-              <w:t xml:space="preserve">(5% Assign.1 part </w:t>
-            </w:r>
-            <w:r>
-              <w:rPr>
-                <w:rFonts w:ascii="Arial" w:hAnsi="Arial" w:cs="Arial"/>
-                <w:b/>
-                <w:sz w:val="24"/>
-                <w:szCs w:val="24"/>
-              </w:rPr>
-              <w:t>B</w:t>
-            </w:r>
-            <w:r>
-              <w:rPr>
-                <w:rFonts w:ascii="Arial" w:hAnsi="Arial" w:cs="Arial"/>
-                <w:b/>
-                <w:sz w:val="24"/>
-                <w:szCs w:val="24"/>
-              </w:rPr>
-              <w:t>)</w:t>
+              <w:t>(5% Assign.1 part B)</w:t>
             </w:r>
           </w:p>
         </w:tc>
@@ -1755,6 +1747,24 @@
                 <w:szCs w:val="24"/>
               </w:rPr>
             </w:pPr>
+            <w:r>
+              <w:rPr>
+                <w:rFonts w:ascii="Arial" w:hAnsi="Arial" w:cs="Arial"/>
+                <w:b/>
+                <w:sz w:val="24"/>
+                <w:szCs w:val="24"/>
+              </w:rPr>
+              <w:t xml:space="preserve">Engineering Design Ch. </w:t>
+            </w:r>
+            <w:r>
+              <w:rPr>
+                <w:rFonts w:ascii="Arial" w:hAnsi="Arial" w:cs="Arial"/>
+                <w:b/>
+                <w:sz w:val="24"/>
+                <w:szCs w:val="24"/>
+              </w:rPr>
+              <w:t>2</w:t>
+            </w:r>
           </w:p>
         </w:tc>
         <w:tc>
@@ -1798,25 +1808,7 @@
                 <w:sz w:val="24"/>
                 <w:szCs w:val="24"/>
               </w:rPr>
-              <w:t xml:space="preserve">(5% Assign.1 part </w:t>
-            </w:r>
-            <w:r>
-              <w:rPr>
-                <w:rFonts w:ascii="Arial" w:hAnsi="Arial" w:cs="Arial"/>
-                <w:b/>
-                <w:sz w:val="24"/>
-                <w:szCs w:val="24"/>
-              </w:rPr>
-              <w:t>C</w:t>
-            </w:r>
-            <w:r>
-              <w:rPr>
-                <w:rFonts w:ascii="Arial" w:hAnsi="Arial" w:cs="Arial"/>
-                <w:b/>
-                <w:sz w:val="24"/>
-                <w:szCs w:val="24"/>
-              </w:rPr>
-              <w:t>)</w:t>
+              <w:t>(5% Assign.1 part C)</w:t>
             </w:r>
           </w:p>
         </w:tc>
@@ -1912,6 +1904,24 @@
                 <w:szCs w:val="24"/>
               </w:rPr>
             </w:pPr>
+            <w:r>
+              <w:rPr>
+                <w:rFonts w:ascii="Arial" w:hAnsi="Arial" w:cs="Arial"/>
+                <w:b/>
+                <w:sz w:val="24"/>
+                <w:szCs w:val="24"/>
+              </w:rPr>
+              <w:t xml:space="preserve">Planning &amp; Design Ch. </w:t>
+            </w:r>
+            <w:r>
+              <w:rPr>
+                <w:rFonts w:ascii="Arial" w:hAnsi="Arial" w:cs="Arial"/>
+                <w:b/>
+                <w:sz w:val="24"/>
+                <w:szCs w:val="24"/>
+              </w:rPr>
+              <w:t>9</w:t>
+            </w:r>
           </w:p>
         </w:tc>
         <w:tc>
@@ -1980,16 +1990,7 @@
                 <w:sz w:val="24"/>
                 <w:szCs w:val="24"/>
               </w:rPr>
-              <w:t>(5% Assign.</w:t>
-            </w:r>
-            <w:r>
-              <w:rPr>
-                <w:rFonts w:ascii="Arial" w:hAnsi="Arial" w:cs="Arial"/>
-                <w:b/>
-                <w:sz w:val="24"/>
-                <w:szCs w:val="24"/>
-              </w:rPr>
-              <w:t xml:space="preserve"> </w:t>
+              <w:t xml:space="preserve">(5% Assign. </w:t>
             </w:r>
             <w:proofErr w:type="gramStart"/>
             <w:r>
@@ -1999,16 +2000,7 @@
                 <w:sz w:val="24"/>
                 <w:szCs w:val="24"/>
               </w:rPr>
-              <w:t>2</w:t>
-            </w:r>
-            <w:r>
-              <w:rPr>
-                <w:rFonts w:ascii="Arial" w:hAnsi="Arial" w:cs="Arial"/>
-                <w:b/>
-                <w:sz w:val="24"/>
-                <w:szCs w:val="24"/>
-              </w:rPr>
-              <w:t xml:space="preserve"> part</w:t>
+              <w:t>2 part</w:t>
             </w:r>
             <w:proofErr w:type="gramEnd"/>
             <w:r>
@@ -2185,25 +2177,7 @@
                 <w:sz w:val="24"/>
                 <w:szCs w:val="24"/>
               </w:rPr>
-              <w:t xml:space="preserve"> </w:t>
-            </w:r>
-            <w:r>
-              <w:rPr>
-                <w:rFonts w:ascii="Arial" w:hAnsi="Arial" w:cs="Arial"/>
-                <w:b/>
-                <w:sz w:val="24"/>
-                <w:szCs w:val="24"/>
-              </w:rPr>
-              <w:t>B</w:t>
-            </w:r>
-            <w:r>
-              <w:rPr>
-                <w:rFonts w:ascii="Arial" w:hAnsi="Arial" w:cs="Arial"/>
-                <w:b/>
-                <w:sz w:val="24"/>
-                <w:szCs w:val="24"/>
-              </w:rPr>
-              <w:t>)</w:t>
+              <w:t xml:space="preserve"> B)</w:t>
             </w:r>
           </w:p>
         </w:tc>
@@ -2370,25 +2344,7 @@
                 <w:sz w:val="24"/>
                 <w:szCs w:val="24"/>
               </w:rPr>
-              <w:t xml:space="preserve"> </w:t>
-            </w:r>
-            <w:r>
-              <w:rPr>
-                <w:rFonts w:ascii="Arial" w:hAnsi="Arial" w:cs="Arial"/>
-                <w:b/>
-                <w:sz w:val="24"/>
-                <w:szCs w:val="24"/>
-              </w:rPr>
-              <w:t>C</w:t>
-            </w:r>
-            <w:r>
-              <w:rPr>
-                <w:rFonts w:ascii="Arial" w:hAnsi="Arial" w:cs="Arial"/>
-                <w:b/>
-                <w:sz w:val="24"/>
-                <w:szCs w:val="24"/>
-              </w:rPr>
-              <w:t>)</w:t>
+              <w:t xml:space="preserve"> C)</w:t>
             </w:r>
           </w:p>
         </w:tc>
@@ -2492,6 +2448,7 @@
                 <w:szCs w:val="24"/>
               </w:rPr>
             </w:pPr>
+            <w:proofErr w:type="spellStart"/>
             <w:r>
               <w:rPr>
                 <w:rFonts w:ascii="Arial" w:hAnsi="Arial" w:cs="Arial"/>
@@ -2501,6 +2458,7 @@
               </w:rPr>
               <w:t>MidTerm</w:t>
             </w:r>
+            <w:proofErr w:type="spellEnd"/>
           </w:p>
         </w:tc>
         <w:tc>
@@ -2615,16 +2573,7 @@
                 <w:sz w:val="24"/>
                 <w:szCs w:val="24"/>
               </w:rPr>
-              <w:t>3</w:t>
-            </w:r>
-            <w:r>
-              <w:rPr>
-                <w:rFonts w:ascii="Arial" w:hAnsi="Arial" w:cs="Arial"/>
-                <w:b/>
-                <w:sz w:val="24"/>
-                <w:szCs w:val="24"/>
-              </w:rPr>
-              <w:t xml:space="preserve"> part</w:t>
+              <w:t>3 part</w:t>
             </w:r>
             <w:proofErr w:type="gramEnd"/>
             <w:r>
@@ -2887,16 +2836,7 @@
                 <w:sz w:val="24"/>
                 <w:szCs w:val="24"/>
               </w:rPr>
-              <w:t>3</w:t>
-            </w:r>
-            <w:r>
-              <w:rPr>
-                <w:rFonts w:ascii="Arial" w:hAnsi="Arial" w:cs="Arial"/>
-                <w:b/>
-                <w:sz w:val="24"/>
-                <w:szCs w:val="24"/>
-              </w:rPr>
-              <w:t xml:space="preserve"> part</w:t>
+              <w:t>3 part</w:t>
             </w:r>
             <w:proofErr w:type="gramEnd"/>
             <w:r>
@@ -2906,25 +2846,7 @@
                 <w:sz w:val="24"/>
                 <w:szCs w:val="24"/>
               </w:rPr>
-              <w:t xml:space="preserve"> </w:t>
-            </w:r>
-            <w:r>
-              <w:rPr>
-                <w:rFonts w:ascii="Arial" w:hAnsi="Arial" w:cs="Arial"/>
-                <w:b/>
-                <w:sz w:val="24"/>
-                <w:szCs w:val="24"/>
-              </w:rPr>
-              <w:t>B</w:t>
-            </w:r>
-            <w:r>
-              <w:rPr>
-                <w:rFonts w:ascii="Arial" w:hAnsi="Arial" w:cs="Arial"/>
-                <w:b/>
-                <w:sz w:val="24"/>
-                <w:szCs w:val="24"/>
-              </w:rPr>
-              <w:t>)</w:t>
+              <w:t xml:space="preserve"> B)</w:t>
             </w:r>
           </w:p>
         </w:tc>
@@ -3082,16 +3004,7 @@
                 <w:sz w:val="24"/>
                 <w:szCs w:val="24"/>
               </w:rPr>
-              <w:t>3</w:t>
-            </w:r>
-            <w:r>
-              <w:rPr>
-                <w:rFonts w:ascii="Arial" w:hAnsi="Arial" w:cs="Arial"/>
-                <w:b/>
-                <w:sz w:val="24"/>
-                <w:szCs w:val="24"/>
-              </w:rPr>
-              <w:t xml:space="preserve"> part</w:t>
+              <w:t>3 part</w:t>
             </w:r>
             <w:proofErr w:type="gramEnd"/>
             <w:r>
@@ -3101,25 +3014,7 @@
                 <w:sz w:val="24"/>
                 <w:szCs w:val="24"/>
               </w:rPr>
-              <w:t xml:space="preserve"> </w:t>
-            </w:r>
-            <w:r>
-              <w:rPr>
-                <w:rFonts w:ascii="Arial" w:hAnsi="Arial" w:cs="Arial"/>
-                <w:b/>
-                <w:sz w:val="24"/>
-                <w:szCs w:val="24"/>
-              </w:rPr>
-              <w:t>C</w:t>
-            </w:r>
-            <w:r>
-              <w:rPr>
-                <w:rFonts w:ascii="Arial" w:hAnsi="Arial" w:cs="Arial"/>
-                <w:b/>
-                <w:sz w:val="24"/>
-                <w:szCs w:val="24"/>
-              </w:rPr>
-              <w:t>)</w:t>
+              <w:t xml:space="preserve"> C)</w:t>
             </w:r>
           </w:p>
         </w:tc>
@@ -3305,16 +3200,7 @@
                 <w:sz w:val="24"/>
                 <w:szCs w:val="24"/>
               </w:rPr>
-              <w:t>4</w:t>
-            </w:r>
-            <w:r>
-              <w:rPr>
-                <w:rFonts w:ascii="Arial" w:hAnsi="Arial" w:cs="Arial"/>
-                <w:b/>
-                <w:sz w:val="24"/>
-                <w:szCs w:val="24"/>
-              </w:rPr>
-              <w:t xml:space="preserve"> part</w:t>
+              <w:t>4 part</w:t>
             </w:r>
             <w:proofErr w:type="gramEnd"/>
             <w:r>
@@ -3481,16 +3367,7 @@
                 <w:sz w:val="24"/>
                 <w:szCs w:val="24"/>
               </w:rPr>
-              <w:t>4</w:t>
-            </w:r>
-            <w:r>
-              <w:rPr>
-                <w:rFonts w:ascii="Arial" w:hAnsi="Arial" w:cs="Arial"/>
-                <w:b/>
-                <w:sz w:val="24"/>
-                <w:szCs w:val="24"/>
-              </w:rPr>
-              <w:t xml:space="preserve"> part</w:t>
+              <w:t>4 part</w:t>
             </w:r>
             <w:proofErr w:type="gramEnd"/>
             <w:r>
@@ -3500,25 +3377,7 @@
                 <w:sz w:val="24"/>
                 <w:szCs w:val="24"/>
               </w:rPr>
-              <w:t xml:space="preserve"> </w:t>
-            </w:r>
-            <w:r>
-              <w:rPr>
-                <w:rFonts w:ascii="Arial" w:hAnsi="Arial" w:cs="Arial"/>
-                <w:b/>
-                <w:sz w:val="24"/>
-                <w:szCs w:val="24"/>
-              </w:rPr>
-              <w:t>B</w:t>
-            </w:r>
-            <w:r>
-              <w:rPr>
-                <w:rFonts w:ascii="Arial" w:hAnsi="Arial" w:cs="Arial"/>
-                <w:b/>
-                <w:sz w:val="24"/>
-                <w:szCs w:val="24"/>
-              </w:rPr>
-              <w:t>)</w:t>
+              <w:t xml:space="preserve"> B)</w:t>
             </w:r>
           </w:p>
         </w:tc>
@@ -3675,16 +3534,7 @@
                 <w:sz w:val="24"/>
                 <w:szCs w:val="24"/>
               </w:rPr>
-              <w:t>4</w:t>
-            </w:r>
-            <w:r>
-              <w:rPr>
-                <w:rFonts w:ascii="Arial" w:hAnsi="Arial" w:cs="Arial"/>
-                <w:b/>
-                <w:sz w:val="24"/>
-                <w:szCs w:val="24"/>
-              </w:rPr>
-              <w:t xml:space="preserve"> part</w:t>
+              <w:t>4 part</w:t>
             </w:r>
             <w:proofErr w:type="gramEnd"/>
             <w:r>
@@ -3694,25 +3544,7 @@
                 <w:sz w:val="24"/>
                 <w:szCs w:val="24"/>
               </w:rPr>
-              <w:t xml:space="preserve"> </w:t>
-            </w:r>
-            <w:r>
-              <w:rPr>
-                <w:rFonts w:ascii="Arial" w:hAnsi="Arial" w:cs="Arial"/>
-                <w:b/>
-                <w:sz w:val="24"/>
-                <w:szCs w:val="24"/>
-              </w:rPr>
-              <w:t>C</w:t>
-            </w:r>
-            <w:r>
-              <w:rPr>
-                <w:rFonts w:ascii="Arial" w:hAnsi="Arial" w:cs="Arial"/>
-                <w:b/>
-                <w:sz w:val="24"/>
-                <w:szCs w:val="24"/>
-              </w:rPr>
-              <w:t>)</w:t>
+              <w:t xml:space="preserve"> C)</w:t>
             </w:r>
           </w:p>
         </w:tc>
@@ -5152,21 +4984,6 @@
 </file>
 
 <file path=customXml/item1.xml><?xml version="1.0" encoding="utf-8"?>
-<p:properties xmlns:p="http://schemas.microsoft.com/office/2006/metadata/properties" xmlns:xsi="http://www.w3.org/2001/XMLSchema-instance" xmlns:pc="http://schemas.microsoft.com/office/infopath/2007/PartnerControls">
-  <documentManagement/>
-</p:properties>
-</file>
-
-<file path=customXml/item2.xml><?xml version="1.0" encoding="utf-8"?>
-<?mso-contentType ?>
-<FormTemplates xmlns="http://schemas.microsoft.com/sharepoint/v3/contenttype/forms">
-  <Display>DocumentLibraryForm</Display>
-  <Edit>DocumentLibraryForm</Edit>
-  <New>DocumentLibraryForm</New>
-</FormTemplates>
-</file>
-
-<file path=customXml/item3.xml><?xml version="1.0" encoding="utf-8"?>
 <ct:contentTypeSchema xmlns:ct="http://schemas.microsoft.com/office/2006/metadata/contentType" xmlns:ma="http://schemas.microsoft.com/office/2006/metadata/properties/metaAttributes" ct:_="" ma:_="" ma:contentTypeName="Document" ma:contentTypeID="0x010100B90431BC0474204BA5DF53F8B381F09C" ma:contentTypeVersion="8" ma:contentTypeDescription="Create a new document." ma:contentTypeScope="" ma:versionID="2ae4c9b1c92e448d99eaad234a93189e">
   <xsd:schema xmlns:xsd="http://www.w3.org/2001/XMLSchema" xmlns:xs="http://www.w3.org/2001/XMLSchema" xmlns:p="http://schemas.microsoft.com/office/2006/metadata/properties" xmlns:ns2="f6759040-d046-4ead-920a-51d0beeee03a" targetNamespace="http://schemas.microsoft.com/office/2006/metadata/properties" ma:root="true" ma:fieldsID="2d61319d42214da8ab2d04d352069d46" ns2:_="">
     <xsd:import namespace="f6759040-d046-4ead-920a-51d0beeee03a"/>
@@ -5338,24 +5155,22 @@
 </ct:contentTypeSchema>
 </file>
 
-<file path=customXml/itemProps1.xml><?xml version="1.0" encoding="utf-8"?>
-<ds:datastoreItem xmlns:ds="http://schemas.openxmlformats.org/officeDocument/2006/customXml" ds:itemID="{0D6AC881-E556-4F84-9E57-B4ADB5DC2CEF}">
-  <ds:schemaRefs>
-    <ds:schemaRef ds:uri="http://schemas.microsoft.com/office/2006/metadata/properties"/>
-    <ds:schemaRef ds:uri="http://schemas.microsoft.com/office/infopath/2007/PartnerControls"/>
-  </ds:schemaRefs>
-</ds:datastoreItem>
+<file path=customXml/item2.xml><?xml version="1.0" encoding="utf-8"?>
+<?mso-contentType ?>
+<FormTemplates xmlns="http://schemas.microsoft.com/sharepoint/v3/contenttype/forms">
+  <Display>DocumentLibraryForm</Display>
+  <Edit>DocumentLibraryForm</Edit>
+  <New>DocumentLibraryForm</New>
+</FormTemplates>
 </file>
 
-<file path=customXml/itemProps2.xml><?xml version="1.0" encoding="utf-8"?>
-<ds:datastoreItem xmlns:ds="http://schemas.openxmlformats.org/officeDocument/2006/customXml" ds:itemID="{134ACDC8-446D-4C3C-A159-6074757FFD1F}">
-  <ds:schemaRefs>
-    <ds:schemaRef ds:uri="http://schemas.microsoft.com/sharepoint/v3/contenttype/forms"/>
-  </ds:schemaRefs>
-</ds:datastoreItem>
+<file path=customXml/item3.xml><?xml version="1.0" encoding="utf-8"?>
+<p:properties xmlns:p="http://schemas.microsoft.com/office/2006/metadata/properties" xmlns:xsi="http://www.w3.org/2001/XMLSchema-instance" xmlns:pc="http://schemas.microsoft.com/office/infopath/2007/PartnerControls">
+  <documentManagement/>
+</p:properties>
 </file>
 
-<file path=customXml/itemProps3.xml><?xml version="1.0" encoding="utf-8"?>
+<file path=customXml/itemProps1.xml><?xml version="1.0" encoding="utf-8"?>
 <ds:datastoreItem xmlns:ds="http://schemas.openxmlformats.org/officeDocument/2006/customXml" ds:itemID="{C805ED1E-4D7B-46AE-A626-86AAE66E3AF4}">
   <ds:schemaRefs>
     <ds:schemaRef ds:uri="http://schemas.microsoft.com/office/2006/metadata/contentType"/>
@@ -5371,4 +5186,21 @@
     <ds:schemaRef ds:uri="http://schemas.microsoft.com/internal/obd"/>
   </ds:schemaRefs>
 </ds:datastoreItem>
+</file>
+
+<file path=customXml/itemProps2.xml><?xml version="1.0" encoding="utf-8"?>
+<ds:datastoreItem xmlns:ds="http://schemas.openxmlformats.org/officeDocument/2006/customXml" ds:itemID="{134ACDC8-446D-4C3C-A159-6074757FFD1F}">
+  <ds:schemaRefs>
+    <ds:schemaRef ds:uri="http://schemas.microsoft.com/sharepoint/v3/contenttype/forms"/>
+  </ds:schemaRefs>
+</ds:datastoreItem>
+</file>
+
+<file path=customXml/itemProps3.xml><?xml version="1.0" encoding="utf-8"?>
+<ds:datastoreItem xmlns:ds="http://schemas.openxmlformats.org/officeDocument/2006/customXml" ds:itemID="{0D6AC881-E556-4F84-9E57-B4ADB5DC2CEF}">
+  <ds:schemaRefs>
+    <ds:schemaRef ds:uri="http://schemas.microsoft.com/office/2006/metadata/properties"/>
+    <ds:schemaRef ds:uri="http://schemas.microsoft.com/office/infopath/2007/PartnerControls"/>
+  </ds:schemaRefs>
+</ds:datastoreItem>
 </file>
</xml_diff>

<commit_message>
Modified the addenda for sed200. Added design process lecture notes (incomplete) to sed200. Added the due date for lab 2 of sep101.
</commit_message>
<xml_diff>
--- a/sed200/SED200Addenda.docx
+++ b/sed200/SED200Addenda.docx
@@ -1754,16 +1754,7 @@
                 <w:sz w:val="24"/>
                 <w:szCs w:val="24"/>
               </w:rPr>
-              <w:t xml:space="preserve">Engineering Design Ch. </w:t>
-            </w:r>
-            <w:r>
-              <w:rPr>
-                <w:rFonts w:ascii="Arial" w:hAnsi="Arial" w:cs="Arial"/>
-                <w:b/>
-                <w:sz w:val="24"/>
-                <w:szCs w:val="24"/>
-              </w:rPr>
-              <w:t>2</w:t>
+              <w:t>Engineering Design Ch. 2</w:t>
             </w:r>
           </w:p>
         </w:tc>
@@ -1911,16 +1902,7 @@
                 <w:sz w:val="24"/>
                 <w:szCs w:val="24"/>
               </w:rPr>
-              <w:t xml:space="preserve">Planning &amp; Design Ch. </w:t>
-            </w:r>
-            <w:r>
-              <w:rPr>
-                <w:rFonts w:ascii="Arial" w:hAnsi="Arial" w:cs="Arial"/>
-                <w:b/>
-                <w:sz w:val="24"/>
-                <w:szCs w:val="24"/>
-              </w:rPr>
-              <w:t>9</w:t>
+              <w:t>Planning &amp; Design Ch. 9</w:t>
             </w:r>
           </w:p>
         </w:tc>
@@ -2102,6 +2084,15 @@
               </w:rPr>
               <w:t xml:space="preserve">The Design Process </w:t>
             </w:r>
+            <w:r>
+              <w:rPr>
+                <w:rFonts w:ascii="Arial" w:hAnsi="Arial" w:cs="Arial"/>
+                <w:b/>
+                <w:sz w:val="24"/>
+                <w:szCs w:val="24"/>
+              </w:rPr>
+              <w:t>I</w:t>
+            </w:r>
           </w:p>
         </w:tc>
         <w:tc>
@@ -2118,6 +2109,15 @@
                 <w:szCs w:val="24"/>
               </w:rPr>
             </w:pPr>
+            <w:r>
+              <w:rPr>
+                <w:rFonts w:ascii="Arial" w:hAnsi="Arial" w:cs="Arial"/>
+                <w:b/>
+                <w:sz w:val="24"/>
+                <w:szCs w:val="24"/>
+              </w:rPr>
+              <w:t>Planning &amp; Design Ch. 3</w:t>
+            </w:r>
           </w:p>
         </w:tc>
         <w:tc>
@@ -2267,7 +2267,16 @@
                 <w:sz w:val="24"/>
                 <w:szCs w:val="24"/>
               </w:rPr>
-              <w:t>Testing and Rework</w:t>
+              <w:t>The Design Process I</w:t>
+            </w:r>
+            <w:r>
+              <w:rPr>
+                <w:rFonts w:ascii="Arial" w:hAnsi="Arial" w:cs="Arial"/>
+                <w:b/>
+                <w:sz w:val="24"/>
+                <w:szCs w:val="24"/>
+              </w:rPr>
+              <w:t>I</w:t>
             </w:r>
           </w:p>
         </w:tc>
@@ -2285,6 +2294,15 @@
                 <w:szCs w:val="24"/>
               </w:rPr>
             </w:pPr>
+            <w:r>
+              <w:rPr>
+                <w:rFonts w:ascii="Arial" w:hAnsi="Arial" w:cs="Arial"/>
+                <w:b/>
+                <w:sz w:val="24"/>
+                <w:szCs w:val="24"/>
+              </w:rPr>
+              <w:t>Planning &amp; Design Ch. 3</w:t>
+            </w:r>
           </w:p>
         </w:tc>
         <w:tc>
@@ -2434,20 +2452,17 @@
                 <w:sz w:val="24"/>
                 <w:szCs w:val="24"/>
               </w:rPr>
-              <w:t>Review,</w:t>
-            </w:r>
-          </w:p>
-          <w:p>
-            <w:pPr>
-              <w:ind w:right="376"/>
-              <w:jc w:val="center"/>
-              <w:rPr>
-                <w:rFonts w:ascii="Arial" w:hAnsi="Arial" w:cs="Arial"/>
-                <w:b/>
-                <w:sz w:val="24"/>
-                <w:szCs w:val="24"/>
-              </w:rPr>
-            </w:pPr>
+              <w:t>Testing and Rework</w:t>
+            </w:r>
+            <w:r>
+              <w:rPr>
+                <w:rFonts w:ascii="Arial" w:hAnsi="Arial" w:cs="Arial"/>
+                <w:b/>
+                <w:sz w:val="24"/>
+                <w:szCs w:val="24"/>
+              </w:rPr>
+              <w:t xml:space="preserve">, </w:t>
+            </w:r>
             <w:proofErr w:type="spellStart"/>
             <w:r>
               <w:rPr>
@@ -4984,6 +4999,21 @@
 </file>
 
 <file path=customXml/item1.xml><?xml version="1.0" encoding="utf-8"?>
+<p:properties xmlns:p="http://schemas.microsoft.com/office/2006/metadata/properties" xmlns:xsi="http://www.w3.org/2001/XMLSchema-instance" xmlns:pc="http://schemas.microsoft.com/office/infopath/2007/PartnerControls">
+  <documentManagement/>
+</p:properties>
+</file>
+
+<file path=customXml/item2.xml><?xml version="1.0" encoding="utf-8"?>
+<?mso-contentType ?>
+<FormTemplates xmlns="http://schemas.microsoft.com/sharepoint/v3/contenttype/forms">
+  <Display>DocumentLibraryForm</Display>
+  <Edit>DocumentLibraryForm</Edit>
+  <New>DocumentLibraryForm</New>
+</FormTemplates>
+</file>
+
+<file path=customXml/item3.xml><?xml version="1.0" encoding="utf-8"?>
 <ct:contentTypeSchema xmlns:ct="http://schemas.microsoft.com/office/2006/metadata/contentType" xmlns:ma="http://schemas.microsoft.com/office/2006/metadata/properties/metaAttributes" ct:_="" ma:_="" ma:contentTypeName="Document" ma:contentTypeID="0x010100B90431BC0474204BA5DF53F8B381F09C" ma:contentTypeVersion="8" ma:contentTypeDescription="Create a new document." ma:contentTypeScope="" ma:versionID="2ae4c9b1c92e448d99eaad234a93189e">
   <xsd:schema xmlns:xsd="http://www.w3.org/2001/XMLSchema" xmlns:xs="http://www.w3.org/2001/XMLSchema" xmlns:p="http://schemas.microsoft.com/office/2006/metadata/properties" xmlns:ns2="f6759040-d046-4ead-920a-51d0beeee03a" targetNamespace="http://schemas.microsoft.com/office/2006/metadata/properties" ma:root="true" ma:fieldsID="2d61319d42214da8ab2d04d352069d46" ns2:_="">
     <xsd:import namespace="f6759040-d046-4ead-920a-51d0beeee03a"/>
@@ -5155,22 +5185,24 @@
 </ct:contentTypeSchema>
 </file>
 
-<file path=customXml/item2.xml><?xml version="1.0" encoding="utf-8"?>
-<?mso-contentType ?>
-<FormTemplates xmlns="http://schemas.microsoft.com/sharepoint/v3/contenttype/forms">
-  <Display>DocumentLibraryForm</Display>
-  <Edit>DocumentLibraryForm</Edit>
-  <New>DocumentLibraryForm</New>
-</FormTemplates>
+<file path=customXml/itemProps1.xml><?xml version="1.0" encoding="utf-8"?>
+<ds:datastoreItem xmlns:ds="http://schemas.openxmlformats.org/officeDocument/2006/customXml" ds:itemID="{0D6AC881-E556-4F84-9E57-B4ADB5DC2CEF}">
+  <ds:schemaRefs>
+    <ds:schemaRef ds:uri="http://schemas.microsoft.com/office/2006/metadata/properties"/>
+    <ds:schemaRef ds:uri="http://schemas.microsoft.com/office/infopath/2007/PartnerControls"/>
+  </ds:schemaRefs>
+</ds:datastoreItem>
 </file>
 
-<file path=customXml/item3.xml><?xml version="1.0" encoding="utf-8"?>
-<p:properties xmlns:p="http://schemas.microsoft.com/office/2006/metadata/properties" xmlns:xsi="http://www.w3.org/2001/XMLSchema-instance" xmlns:pc="http://schemas.microsoft.com/office/infopath/2007/PartnerControls">
-  <documentManagement/>
-</p:properties>
+<file path=customXml/itemProps2.xml><?xml version="1.0" encoding="utf-8"?>
+<ds:datastoreItem xmlns:ds="http://schemas.openxmlformats.org/officeDocument/2006/customXml" ds:itemID="{134ACDC8-446D-4C3C-A159-6074757FFD1F}">
+  <ds:schemaRefs>
+    <ds:schemaRef ds:uri="http://schemas.microsoft.com/sharepoint/v3/contenttype/forms"/>
+  </ds:schemaRefs>
+</ds:datastoreItem>
 </file>
 
-<file path=customXml/itemProps1.xml><?xml version="1.0" encoding="utf-8"?>
+<file path=customXml/itemProps3.xml><?xml version="1.0" encoding="utf-8"?>
 <ds:datastoreItem xmlns:ds="http://schemas.openxmlformats.org/officeDocument/2006/customXml" ds:itemID="{C805ED1E-4D7B-46AE-A626-86AAE66E3AF4}">
   <ds:schemaRefs>
     <ds:schemaRef ds:uri="http://schemas.microsoft.com/office/2006/metadata/contentType"/>
@@ -5186,21 +5218,4 @@
     <ds:schemaRef ds:uri="http://schemas.microsoft.com/internal/obd"/>
   </ds:schemaRefs>
 </ds:datastoreItem>
-</file>
-
-<file path=customXml/itemProps2.xml><?xml version="1.0" encoding="utf-8"?>
-<ds:datastoreItem xmlns:ds="http://schemas.openxmlformats.org/officeDocument/2006/customXml" ds:itemID="{134ACDC8-446D-4C3C-A159-6074757FFD1F}">
-  <ds:schemaRefs>
-    <ds:schemaRef ds:uri="http://schemas.microsoft.com/sharepoint/v3/contenttype/forms"/>
-  </ds:schemaRefs>
-</ds:datastoreItem>
-</file>
-
-<file path=customXml/itemProps3.xml><?xml version="1.0" encoding="utf-8"?>
-<ds:datastoreItem xmlns:ds="http://schemas.openxmlformats.org/officeDocument/2006/customXml" ds:itemID="{0D6AC881-E556-4F84-9E57-B4ADB5DC2CEF}">
-  <ds:schemaRefs>
-    <ds:schemaRef ds:uri="http://schemas.microsoft.com/office/2006/metadata/properties"/>
-    <ds:schemaRef ds:uri="http://schemas.microsoft.com/office/infopath/2007/PartnerControls"/>
-  </ds:schemaRefs>
-</ds:datastoreItem>
 </file>
</xml_diff>

<commit_message>
Added lecture material for weeks 1-7 based on textbook chapter downloads for sed200.
</commit_message>
<xml_diff>
--- a/sed200/SED200Addenda.docx
+++ b/sed200/SED200Addenda.docx
@@ -2267,16 +2267,7 @@
                 <w:sz w:val="24"/>
                 <w:szCs w:val="24"/>
               </w:rPr>
-              <w:t>The Design Process I</w:t>
-            </w:r>
-            <w:r>
-              <w:rPr>
-                <w:rFonts w:ascii="Arial" w:hAnsi="Arial" w:cs="Arial"/>
-                <w:b/>
-                <w:sz w:val="24"/>
-                <w:szCs w:val="24"/>
-              </w:rPr>
-              <w:t>I</w:t>
+              <w:t>The Design Process II</w:t>
             </w:r>
           </w:p>
         </w:tc>
@@ -2452,16 +2443,7 @@
                 <w:sz w:val="24"/>
                 <w:szCs w:val="24"/>
               </w:rPr>
-              <w:t>Testing and Rework</w:t>
-            </w:r>
-            <w:r>
-              <w:rPr>
-                <w:rFonts w:ascii="Arial" w:hAnsi="Arial" w:cs="Arial"/>
-                <w:b/>
-                <w:sz w:val="24"/>
-                <w:szCs w:val="24"/>
-              </w:rPr>
-              <w:t xml:space="preserve">, </w:t>
+              <w:t xml:space="preserve">Testing and Rework, </w:t>
             </w:r>
             <w:proofErr w:type="spellStart"/>
             <w:r>
@@ -2490,6 +2472,15 @@
                 <w:szCs w:val="24"/>
               </w:rPr>
             </w:pPr>
+            <w:r>
+              <w:rPr>
+                <w:rFonts w:ascii="Arial" w:hAnsi="Arial" w:cs="Arial"/>
+                <w:b/>
+                <w:sz w:val="24"/>
+                <w:szCs w:val="24"/>
+              </w:rPr>
+              <w:t>Engineering Design Ch. 7</w:t>
+            </w:r>
           </w:p>
         </w:tc>
         <w:tc>
@@ -4999,21 +4990,6 @@
 </file>
 
 <file path=customXml/item1.xml><?xml version="1.0" encoding="utf-8"?>
-<p:properties xmlns:p="http://schemas.microsoft.com/office/2006/metadata/properties" xmlns:xsi="http://www.w3.org/2001/XMLSchema-instance" xmlns:pc="http://schemas.microsoft.com/office/infopath/2007/PartnerControls">
-  <documentManagement/>
-</p:properties>
-</file>
-
-<file path=customXml/item2.xml><?xml version="1.0" encoding="utf-8"?>
-<?mso-contentType ?>
-<FormTemplates xmlns="http://schemas.microsoft.com/sharepoint/v3/contenttype/forms">
-  <Display>DocumentLibraryForm</Display>
-  <Edit>DocumentLibraryForm</Edit>
-  <New>DocumentLibraryForm</New>
-</FormTemplates>
-</file>
-
-<file path=customXml/item3.xml><?xml version="1.0" encoding="utf-8"?>
 <ct:contentTypeSchema xmlns:ct="http://schemas.microsoft.com/office/2006/metadata/contentType" xmlns:ma="http://schemas.microsoft.com/office/2006/metadata/properties/metaAttributes" ct:_="" ma:_="" ma:contentTypeName="Document" ma:contentTypeID="0x010100B90431BC0474204BA5DF53F8B381F09C" ma:contentTypeVersion="8" ma:contentTypeDescription="Create a new document." ma:contentTypeScope="" ma:versionID="2ae4c9b1c92e448d99eaad234a93189e">
   <xsd:schema xmlns:xsd="http://www.w3.org/2001/XMLSchema" xmlns:xs="http://www.w3.org/2001/XMLSchema" xmlns:p="http://schemas.microsoft.com/office/2006/metadata/properties" xmlns:ns2="f6759040-d046-4ead-920a-51d0beeee03a" targetNamespace="http://schemas.microsoft.com/office/2006/metadata/properties" ma:root="true" ma:fieldsID="2d61319d42214da8ab2d04d352069d46" ns2:_="">
     <xsd:import namespace="f6759040-d046-4ead-920a-51d0beeee03a"/>
@@ -5185,24 +5161,22 @@
 </ct:contentTypeSchema>
 </file>
 
-<file path=customXml/itemProps1.xml><?xml version="1.0" encoding="utf-8"?>
-<ds:datastoreItem xmlns:ds="http://schemas.openxmlformats.org/officeDocument/2006/customXml" ds:itemID="{0D6AC881-E556-4F84-9E57-B4ADB5DC2CEF}">
-  <ds:schemaRefs>
-    <ds:schemaRef ds:uri="http://schemas.microsoft.com/office/2006/metadata/properties"/>
-    <ds:schemaRef ds:uri="http://schemas.microsoft.com/office/infopath/2007/PartnerControls"/>
-  </ds:schemaRefs>
-</ds:datastoreItem>
+<file path=customXml/item2.xml><?xml version="1.0" encoding="utf-8"?>
+<?mso-contentType ?>
+<FormTemplates xmlns="http://schemas.microsoft.com/sharepoint/v3/contenttype/forms">
+  <Display>DocumentLibraryForm</Display>
+  <Edit>DocumentLibraryForm</Edit>
+  <New>DocumentLibraryForm</New>
+</FormTemplates>
 </file>
 
-<file path=customXml/itemProps2.xml><?xml version="1.0" encoding="utf-8"?>
-<ds:datastoreItem xmlns:ds="http://schemas.openxmlformats.org/officeDocument/2006/customXml" ds:itemID="{134ACDC8-446D-4C3C-A159-6074757FFD1F}">
-  <ds:schemaRefs>
-    <ds:schemaRef ds:uri="http://schemas.microsoft.com/sharepoint/v3/contenttype/forms"/>
-  </ds:schemaRefs>
-</ds:datastoreItem>
+<file path=customXml/item3.xml><?xml version="1.0" encoding="utf-8"?>
+<p:properties xmlns:p="http://schemas.microsoft.com/office/2006/metadata/properties" xmlns:xsi="http://www.w3.org/2001/XMLSchema-instance" xmlns:pc="http://schemas.microsoft.com/office/infopath/2007/PartnerControls">
+  <documentManagement/>
+</p:properties>
 </file>
 
-<file path=customXml/itemProps3.xml><?xml version="1.0" encoding="utf-8"?>
+<file path=customXml/itemProps1.xml><?xml version="1.0" encoding="utf-8"?>
 <ds:datastoreItem xmlns:ds="http://schemas.openxmlformats.org/officeDocument/2006/customXml" ds:itemID="{C805ED1E-4D7B-46AE-A626-86AAE66E3AF4}">
   <ds:schemaRefs>
     <ds:schemaRef ds:uri="http://schemas.microsoft.com/office/2006/metadata/contentType"/>
@@ -5218,4 +5192,21 @@
     <ds:schemaRef ds:uri="http://schemas.microsoft.com/internal/obd"/>
   </ds:schemaRefs>
 </ds:datastoreItem>
+</file>
+
+<file path=customXml/itemProps2.xml><?xml version="1.0" encoding="utf-8"?>
+<ds:datastoreItem xmlns:ds="http://schemas.openxmlformats.org/officeDocument/2006/customXml" ds:itemID="{134ACDC8-446D-4C3C-A159-6074757FFD1F}">
+  <ds:schemaRefs>
+    <ds:schemaRef ds:uri="http://schemas.microsoft.com/sharepoint/v3/contenttype/forms"/>
+  </ds:schemaRefs>
+</ds:datastoreItem>
+</file>
+
+<file path=customXml/itemProps3.xml><?xml version="1.0" encoding="utf-8"?>
+<ds:datastoreItem xmlns:ds="http://schemas.openxmlformats.org/officeDocument/2006/customXml" ds:itemID="{0D6AC881-E556-4F84-9E57-B4ADB5DC2CEF}">
+  <ds:schemaRefs>
+    <ds:schemaRef ds:uri="http://schemas.microsoft.com/office/2006/metadata/properties"/>
+    <ds:schemaRef ds:uri="http://schemas.microsoft.com/office/infopath/2007/PartnerControls"/>
+  </ds:schemaRefs>
+</ds:datastoreItem>
 </file>
</xml_diff>

<commit_message>
Added lecture material for all weeks of sed200.
</commit_message>
<xml_diff>
--- a/sed200/SED200Addenda.docx
+++ b/sed200/SED200Addenda.docx
@@ -425,7 +425,6 @@
           <w:lang w:val="fr-FR"/>
         </w:rPr>
       </w:pPr>
-      <w:proofErr w:type="gramStart"/>
       <w:r>
         <w:rPr>
           <w:rFonts w:ascii="Arial" w:eastAsia="Arial" w:hAnsi="Arial" w:cs="Arial"/>
@@ -433,17 +432,7 @@
           <w:szCs w:val="24"/>
           <w:lang w:val="fr-FR"/>
         </w:rPr>
-        <w:t>E-mail:</w:t>
-      </w:r>
-      <w:proofErr w:type="gramEnd"/>
-      <w:r>
-        <w:rPr>
-          <w:rFonts w:ascii="Arial" w:eastAsia="Arial" w:hAnsi="Arial" w:cs="Arial"/>
-          <w:sz w:val="24"/>
-          <w:szCs w:val="24"/>
-          <w:lang w:val="fr-FR"/>
-        </w:rPr>
-        <w:t xml:space="preserve"> </w:t>
+        <w:t xml:space="preserve">E-mail: </w:t>
       </w:r>
       <w:r>
         <w:rPr>
@@ -601,18 +590,8 @@
           <w:sz w:val="24"/>
           <w:szCs w:val="24"/>
         </w:rPr>
-        <w:t xml:space="preserve">Kathy </w:t>
-      </w:r>
-      <w:proofErr w:type="spellStart"/>
-      <w:r>
-        <w:rPr>
-          <w:rFonts w:ascii="Arial" w:eastAsia="Arial" w:hAnsi="Arial" w:cs="Arial"/>
-          <w:sz w:val="24"/>
-          <w:szCs w:val="24"/>
-        </w:rPr>
-        <w:t>Dumanski</w:t>
-      </w:r>
-      <w:proofErr w:type="spellEnd"/>
+        <w:t>Kathy Dumanski</w:t>
+      </w:r>
       <w:r>
         <w:rPr>
           <w:rFonts w:ascii="Arial" w:eastAsia="Arial" w:hAnsi="Arial" w:cs="Arial"/>
@@ -955,15 +934,7 @@
         <w:spacing w:after="0" w:line="240" w:lineRule="auto"/>
       </w:pPr>
       <w:r>
-        <w:t xml:space="preserve">Satisfactorily complete all assignments (they </w:t>
-      </w:r>
-      <w:proofErr w:type="gramStart"/>
-      <w:r>
-        <w:t>have to</w:t>
-      </w:r>
-      <w:proofErr w:type="gramEnd"/>
-      <w:r>
-        <w:t xml:space="preserve"> be working)</w:t>
+        <w:t>Satisfactorily complete all assignments (they have to be working)</w:t>
       </w:r>
     </w:p>
     <w:p>
@@ -981,16 +952,11 @@
       <w:r>
         <w:t xml:space="preserve">Achieve a grade of 50% or better on the overall course (midterm, final, quizzes, </w:t>
       </w:r>
-      <w:proofErr w:type="gramStart"/>
       <w:r>
         <w:t>Workshop</w:t>
       </w:r>
       <w:r>
-        <w:t>s</w:t>
-      </w:r>
-      <w:proofErr w:type="gramEnd"/>
-      <w:r>
-        <w:t xml:space="preserve"> and assignments)</w:t>
+        <w:t>s and assignments)</w:t>
       </w:r>
     </w:p>
     <w:p>
@@ -1972,27 +1938,7 @@
                 <w:sz w:val="24"/>
                 <w:szCs w:val="24"/>
               </w:rPr>
-              <w:t xml:space="preserve">(5% Assign. </w:t>
-            </w:r>
-            <w:proofErr w:type="gramStart"/>
-            <w:r>
-              <w:rPr>
-                <w:rFonts w:ascii="Arial" w:hAnsi="Arial" w:cs="Arial"/>
-                <w:b/>
-                <w:sz w:val="24"/>
-                <w:szCs w:val="24"/>
-              </w:rPr>
-              <w:t>2 part</w:t>
-            </w:r>
-            <w:proofErr w:type="gramEnd"/>
-            <w:r>
-              <w:rPr>
-                <w:rFonts w:ascii="Arial" w:hAnsi="Arial" w:cs="Arial"/>
-                <w:b/>
-                <w:sz w:val="24"/>
-                <w:szCs w:val="24"/>
-              </w:rPr>
-              <w:t xml:space="preserve"> A)</w:t>
+              <w:t>(5% Assign. 2 part A)</w:t>
             </w:r>
           </w:p>
         </w:tc>
@@ -2157,27 +2103,7 @@
                 <w:sz w:val="24"/>
                 <w:szCs w:val="24"/>
               </w:rPr>
-              <w:t xml:space="preserve">(5% Assign. </w:t>
-            </w:r>
-            <w:proofErr w:type="gramStart"/>
-            <w:r>
-              <w:rPr>
-                <w:rFonts w:ascii="Arial" w:hAnsi="Arial" w:cs="Arial"/>
-                <w:b/>
-                <w:sz w:val="24"/>
-                <w:szCs w:val="24"/>
-              </w:rPr>
-              <w:t>2 part</w:t>
-            </w:r>
-            <w:proofErr w:type="gramEnd"/>
-            <w:r>
-              <w:rPr>
-                <w:rFonts w:ascii="Arial" w:hAnsi="Arial" w:cs="Arial"/>
-                <w:b/>
-                <w:sz w:val="24"/>
-                <w:szCs w:val="24"/>
-              </w:rPr>
-              <w:t xml:space="preserve"> B)</w:t>
+              <w:t>(5% Assign. 2 part B)</w:t>
             </w:r>
           </w:p>
         </w:tc>
@@ -2333,27 +2259,7 @@
                 <w:sz w:val="24"/>
                 <w:szCs w:val="24"/>
               </w:rPr>
-              <w:t xml:space="preserve">(5% Assign. </w:t>
-            </w:r>
-            <w:proofErr w:type="gramStart"/>
-            <w:r>
-              <w:rPr>
-                <w:rFonts w:ascii="Arial" w:hAnsi="Arial" w:cs="Arial"/>
-                <w:b/>
-                <w:sz w:val="24"/>
-                <w:szCs w:val="24"/>
-              </w:rPr>
-              <w:t>2 part</w:t>
-            </w:r>
-            <w:proofErr w:type="gramEnd"/>
-            <w:r>
-              <w:rPr>
-                <w:rFonts w:ascii="Arial" w:hAnsi="Arial" w:cs="Arial"/>
-                <w:b/>
-                <w:sz w:val="24"/>
-                <w:szCs w:val="24"/>
-              </w:rPr>
-              <w:t xml:space="preserve"> C)</w:t>
+              <w:t>(5% Assign. 2 part C)</w:t>
             </w:r>
           </w:p>
         </w:tc>
@@ -2445,7 +2351,6 @@
               </w:rPr>
               <w:t xml:space="preserve">Testing and Rework, </w:t>
             </w:r>
-            <w:proofErr w:type="spellStart"/>
             <w:r>
               <w:rPr>
                 <w:rFonts w:ascii="Arial" w:hAnsi="Arial" w:cs="Arial"/>
@@ -2455,7 +2360,6 @@
               </w:rPr>
               <w:t>MidTerm</w:t>
             </w:r>
-            <w:proofErr w:type="spellEnd"/>
           </w:p>
         </w:tc>
         <w:tc>
@@ -2569,27 +2473,7 @@
                 <w:sz w:val="24"/>
                 <w:szCs w:val="24"/>
               </w:rPr>
-              <w:t xml:space="preserve">(5% Assign. </w:t>
-            </w:r>
-            <w:proofErr w:type="gramStart"/>
-            <w:r>
-              <w:rPr>
-                <w:rFonts w:ascii="Arial" w:hAnsi="Arial" w:cs="Arial"/>
-                <w:b/>
-                <w:sz w:val="24"/>
-                <w:szCs w:val="24"/>
-              </w:rPr>
-              <w:t>3 part</w:t>
-            </w:r>
-            <w:proofErr w:type="gramEnd"/>
-            <w:r>
-              <w:rPr>
-                <w:rFonts w:ascii="Arial" w:hAnsi="Arial" w:cs="Arial"/>
-                <w:b/>
-                <w:sz w:val="24"/>
-                <w:szCs w:val="24"/>
-              </w:rPr>
-              <w:t xml:space="preserve"> A)</w:t>
+              <w:t>(5% Assign. 3 part A)</w:t>
             </w:r>
           </w:p>
         </w:tc>
@@ -2777,6 +2661,15 @@
               </w:rPr>
               <w:t>Product Support</w:t>
             </w:r>
+            <w:r>
+              <w:rPr>
+                <w:rFonts w:ascii="Arial" w:hAnsi="Arial" w:cs="Arial"/>
+                <w:b/>
+                <w:sz w:val="24"/>
+                <w:szCs w:val="24"/>
+              </w:rPr>
+              <w:t>, Sustaining Engineering</w:t>
+            </w:r>
           </w:p>
         </w:tc>
         <w:tc>
@@ -2793,6 +2686,15 @@
                 <w:szCs w:val="24"/>
               </w:rPr>
             </w:pPr>
+            <w:r>
+              <w:rPr>
+                <w:rFonts w:ascii="Arial" w:hAnsi="Arial" w:cs="Arial"/>
+                <w:b/>
+                <w:sz w:val="24"/>
+                <w:szCs w:val="24"/>
+              </w:rPr>
+              <w:t>Article: Software engineering beyond the project</w:t>
+            </w:r>
           </w:p>
         </w:tc>
         <w:tc>
@@ -2832,27 +2734,7 @@
                 <w:sz w:val="24"/>
                 <w:szCs w:val="24"/>
               </w:rPr>
-              <w:t xml:space="preserve">(5% Assign. </w:t>
-            </w:r>
-            <w:proofErr w:type="gramStart"/>
-            <w:r>
-              <w:rPr>
-                <w:rFonts w:ascii="Arial" w:hAnsi="Arial" w:cs="Arial"/>
-                <w:b/>
-                <w:sz w:val="24"/>
-                <w:szCs w:val="24"/>
-              </w:rPr>
-              <w:t>3 part</w:t>
-            </w:r>
-            <w:proofErr w:type="gramEnd"/>
-            <w:r>
-              <w:rPr>
-                <w:rFonts w:ascii="Arial" w:hAnsi="Arial" w:cs="Arial"/>
-                <w:b/>
-                <w:sz w:val="24"/>
-                <w:szCs w:val="24"/>
-              </w:rPr>
-              <w:t xml:space="preserve"> B)</w:t>
+              <w:t>(5% Assign. 3 part B)</w:t>
             </w:r>
           </w:p>
         </w:tc>
@@ -2961,6 +2843,24 @@
                 <w:szCs w:val="24"/>
               </w:rPr>
             </w:pPr>
+            <w:r>
+              <w:rPr>
+                <w:rFonts w:ascii="Arial" w:hAnsi="Arial" w:cs="Arial"/>
+                <w:b/>
+                <w:sz w:val="24"/>
+                <w:szCs w:val="24"/>
+              </w:rPr>
+              <w:t xml:space="preserve">Planning &amp; Design Ch. </w:t>
+            </w:r>
+            <w:r>
+              <w:rPr>
+                <w:rFonts w:ascii="Arial" w:hAnsi="Arial" w:cs="Arial"/>
+                <w:b/>
+                <w:sz w:val="24"/>
+                <w:szCs w:val="24"/>
+              </w:rPr>
+              <w:t>6</w:t>
+            </w:r>
           </w:p>
         </w:tc>
         <w:tc>
@@ -3000,27 +2900,7 @@
                 <w:sz w:val="24"/>
                 <w:szCs w:val="24"/>
               </w:rPr>
-              <w:t xml:space="preserve">(5% Assign. </w:t>
-            </w:r>
-            <w:proofErr w:type="gramStart"/>
-            <w:r>
-              <w:rPr>
-                <w:rFonts w:ascii="Arial" w:hAnsi="Arial" w:cs="Arial"/>
-                <w:b/>
-                <w:sz w:val="24"/>
-                <w:szCs w:val="24"/>
-              </w:rPr>
-              <w:t>3 part</w:t>
-            </w:r>
-            <w:proofErr w:type="gramEnd"/>
-            <w:r>
-              <w:rPr>
-                <w:rFonts w:ascii="Arial" w:hAnsi="Arial" w:cs="Arial"/>
-                <w:b/>
-                <w:sz w:val="24"/>
-                <w:szCs w:val="24"/>
-              </w:rPr>
-              <w:t xml:space="preserve"> C)</w:t>
+              <w:t>(5% Assign. 3 part C)</w:t>
             </w:r>
           </w:p>
         </w:tc>
@@ -3110,7 +2990,7 @@
                 <w:sz w:val="24"/>
                 <w:szCs w:val="24"/>
               </w:rPr>
-              <w:t>The Gantt Chart</w:t>
+              <w:t>Project Scheduling</w:t>
             </w:r>
           </w:p>
         </w:tc>
@@ -3128,6 +3008,24 @@
                 <w:szCs w:val="24"/>
               </w:rPr>
             </w:pPr>
+            <w:r>
+              <w:rPr>
+                <w:rFonts w:ascii="Arial" w:hAnsi="Arial" w:cs="Arial"/>
+                <w:b/>
+                <w:sz w:val="24"/>
+                <w:szCs w:val="24"/>
+              </w:rPr>
+              <w:t xml:space="preserve">Planning &amp; Design Ch. </w:t>
+            </w:r>
+            <w:r>
+              <w:rPr>
+                <w:rFonts w:ascii="Arial" w:hAnsi="Arial" w:cs="Arial"/>
+                <w:b/>
+                <w:sz w:val="24"/>
+                <w:szCs w:val="24"/>
+              </w:rPr>
+              <w:t>5</w:t>
+            </w:r>
           </w:p>
         </w:tc>
         <w:tc>
@@ -3196,27 +3094,7 @@
                 <w:sz w:val="24"/>
                 <w:szCs w:val="24"/>
               </w:rPr>
-              <w:t xml:space="preserve">(5% Assign. </w:t>
-            </w:r>
-            <w:proofErr w:type="gramStart"/>
-            <w:r>
-              <w:rPr>
-                <w:rFonts w:ascii="Arial" w:hAnsi="Arial" w:cs="Arial"/>
-                <w:b/>
-                <w:sz w:val="24"/>
-                <w:szCs w:val="24"/>
-              </w:rPr>
-              <w:t>4 part</w:t>
-            </w:r>
-            <w:proofErr w:type="gramEnd"/>
-            <w:r>
-              <w:rPr>
-                <w:rFonts w:ascii="Arial" w:hAnsi="Arial" w:cs="Arial"/>
-                <w:b/>
-                <w:sz w:val="24"/>
-                <w:szCs w:val="24"/>
-              </w:rPr>
-              <w:t xml:space="preserve"> A)</w:t>
+              <w:t>(5% Assign. 4 part A)</w:t>
             </w:r>
           </w:p>
         </w:tc>
@@ -3324,6 +3202,15 @@
                 <w:szCs w:val="24"/>
               </w:rPr>
             </w:pPr>
+            <w:r>
+              <w:rPr>
+                <w:rFonts w:ascii="Arial" w:hAnsi="Arial" w:cs="Arial"/>
+                <w:b/>
+                <w:sz w:val="24"/>
+                <w:szCs w:val="24"/>
+              </w:rPr>
+              <w:t>Essentials of Project Management Ch 3</w:t>
+            </w:r>
           </w:p>
         </w:tc>
         <w:tc>
@@ -3363,27 +3250,7 @@
                 <w:sz w:val="24"/>
                 <w:szCs w:val="24"/>
               </w:rPr>
-              <w:t xml:space="preserve">(5% Assign. </w:t>
-            </w:r>
-            <w:proofErr w:type="gramStart"/>
-            <w:r>
-              <w:rPr>
-                <w:rFonts w:ascii="Arial" w:hAnsi="Arial" w:cs="Arial"/>
-                <w:b/>
-                <w:sz w:val="24"/>
-                <w:szCs w:val="24"/>
-              </w:rPr>
-              <w:t>4 part</w:t>
-            </w:r>
-            <w:proofErr w:type="gramEnd"/>
-            <w:r>
-              <w:rPr>
-                <w:rFonts w:ascii="Arial" w:hAnsi="Arial" w:cs="Arial"/>
-                <w:b/>
-                <w:sz w:val="24"/>
-                <w:szCs w:val="24"/>
-              </w:rPr>
-              <w:t xml:space="preserve"> B)</w:t>
+              <w:t>(5% Assign. 4 part B)</w:t>
             </w:r>
           </w:p>
         </w:tc>
@@ -3491,6 +3358,24 @@
                 <w:szCs w:val="24"/>
               </w:rPr>
             </w:pPr>
+            <w:r>
+              <w:rPr>
+                <w:rFonts w:ascii="Arial" w:hAnsi="Arial" w:cs="Arial"/>
+                <w:b/>
+                <w:sz w:val="24"/>
+                <w:szCs w:val="24"/>
+              </w:rPr>
+              <w:t>Planning &amp; Design Ch.</w:t>
+            </w:r>
+            <w:r>
+              <w:rPr>
+                <w:rFonts w:ascii="Arial" w:hAnsi="Arial" w:cs="Arial"/>
+                <w:b/>
+                <w:sz w:val="24"/>
+                <w:szCs w:val="24"/>
+              </w:rPr>
+              <w:t>11</w:t>
+            </w:r>
           </w:p>
         </w:tc>
         <w:tc>
@@ -3530,27 +3415,7 @@
                 <w:sz w:val="24"/>
                 <w:szCs w:val="24"/>
               </w:rPr>
-              <w:t xml:space="preserve">(5% Assign. </w:t>
-            </w:r>
-            <w:proofErr w:type="gramStart"/>
-            <w:r>
-              <w:rPr>
-                <w:rFonts w:ascii="Arial" w:hAnsi="Arial" w:cs="Arial"/>
-                <w:b/>
-                <w:sz w:val="24"/>
-                <w:szCs w:val="24"/>
-              </w:rPr>
-              <w:t>4 part</w:t>
-            </w:r>
-            <w:proofErr w:type="gramEnd"/>
-            <w:r>
-              <w:rPr>
-                <w:rFonts w:ascii="Arial" w:hAnsi="Arial" w:cs="Arial"/>
-                <w:b/>
-                <w:sz w:val="24"/>
-                <w:szCs w:val="24"/>
-              </w:rPr>
-              <w:t xml:space="preserve"> C)</w:t>
+              <w:t>(5% Assign. 4 part C)</w:t>
             </w:r>
           </w:p>
         </w:tc>
@@ -3658,6 +3523,15 @@
                 <w:szCs w:val="24"/>
               </w:rPr>
             </w:pPr>
+            <w:r>
+              <w:rPr>
+                <w:rFonts w:ascii="Arial" w:hAnsi="Arial" w:cs="Arial"/>
+                <w:b/>
+                <w:sz w:val="24"/>
+                <w:szCs w:val="24"/>
+              </w:rPr>
+              <w:t>Article: A Guide to Capturing Lessons Learned</w:t>
+            </w:r>
           </w:p>
         </w:tc>
         <w:tc>
@@ -4990,6 +4864,21 @@
 </file>
 
 <file path=customXml/item1.xml><?xml version="1.0" encoding="utf-8"?>
+<p:properties xmlns:p="http://schemas.microsoft.com/office/2006/metadata/properties" xmlns:xsi="http://www.w3.org/2001/XMLSchema-instance" xmlns:pc="http://schemas.microsoft.com/office/infopath/2007/PartnerControls">
+  <documentManagement/>
+</p:properties>
+</file>
+
+<file path=customXml/item2.xml><?xml version="1.0" encoding="utf-8"?>
+<?mso-contentType ?>
+<FormTemplates xmlns="http://schemas.microsoft.com/sharepoint/v3/contenttype/forms">
+  <Display>DocumentLibraryForm</Display>
+  <Edit>DocumentLibraryForm</Edit>
+  <New>DocumentLibraryForm</New>
+</FormTemplates>
+</file>
+
+<file path=customXml/item3.xml><?xml version="1.0" encoding="utf-8"?>
 <ct:contentTypeSchema xmlns:ct="http://schemas.microsoft.com/office/2006/metadata/contentType" xmlns:ma="http://schemas.microsoft.com/office/2006/metadata/properties/metaAttributes" ct:_="" ma:_="" ma:contentTypeName="Document" ma:contentTypeID="0x010100B90431BC0474204BA5DF53F8B381F09C" ma:contentTypeVersion="8" ma:contentTypeDescription="Create a new document." ma:contentTypeScope="" ma:versionID="2ae4c9b1c92e448d99eaad234a93189e">
   <xsd:schema xmlns:xsd="http://www.w3.org/2001/XMLSchema" xmlns:xs="http://www.w3.org/2001/XMLSchema" xmlns:p="http://schemas.microsoft.com/office/2006/metadata/properties" xmlns:ns2="f6759040-d046-4ead-920a-51d0beeee03a" targetNamespace="http://schemas.microsoft.com/office/2006/metadata/properties" ma:root="true" ma:fieldsID="2d61319d42214da8ab2d04d352069d46" ns2:_="">
     <xsd:import namespace="f6759040-d046-4ead-920a-51d0beeee03a"/>
@@ -5161,22 +5050,24 @@
 </ct:contentTypeSchema>
 </file>
 
-<file path=customXml/item2.xml><?xml version="1.0" encoding="utf-8"?>
-<?mso-contentType ?>
-<FormTemplates xmlns="http://schemas.microsoft.com/sharepoint/v3/contenttype/forms">
-  <Display>DocumentLibraryForm</Display>
-  <Edit>DocumentLibraryForm</Edit>
-  <New>DocumentLibraryForm</New>
-</FormTemplates>
+<file path=customXml/itemProps1.xml><?xml version="1.0" encoding="utf-8"?>
+<ds:datastoreItem xmlns:ds="http://schemas.openxmlformats.org/officeDocument/2006/customXml" ds:itemID="{0D6AC881-E556-4F84-9E57-B4ADB5DC2CEF}">
+  <ds:schemaRefs>
+    <ds:schemaRef ds:uri="http://schemas.microsoft.com/office/2006/metadata/properties"/>
+    <ds:schemaRef ds:uri="http://schemas.microsoft.com/office/infopath/2007/PartnerControls"/>
+  </ds:schemaRefs>
+</ds:datastoreItem>
 </file>
 
-<file path=customXml/item3.xml><?xml version="1.0" encoding="utf-8"?>
-<p:properties xmlns:p="http://schemas.microsoft.com/office/2006/metadata/properties" xmlns:xsi="http://www.w3.org/2001/XMLSchema-instance" xmlns:pc="http://schemas.microsoft.com/office/infopath/2007/PartnerControls">
-  <documentManagement/>
-</p:properties>
+<file path=customXml/itemProps2.xml><?xml version="1.0" encoding="utf-8"?>
+<ds:datastoreItem xmlns:ds="http://schemas.openxmlformats.org/officeDocument/2006/customXml" ds:itemID="{134ACDC8-446D-4C3C-A159-6074757FFD1F}">
+  <ds:schemaRefs>
+    <ds:schemaRef ds:uri="http://schemas.microsoft.com/sharepoint/v3/contenttype/forms"/>
+  </ds:schemaRefs>
+</ds:datastoreItem>
 </file>
 
-<file path=customXml/itemProps1.xml><?xml version="1.0" encoding="utf-8"?>
+<file path=customXml/itemProps3.xml><?xml version="1.0" encoding="utf-8"?>
 <ds:datastoreItem xmlns:ds="http://schemas.openxmlformats.org/officeDocument/2006/customXml" ds:itemID="{C805ED1E-4D7B-46AE-A626-86AAE66E3AF4}">
   <ds:schemaRefs>
     <ds:schemaRef ds:uri="http://schemas.microsoft.com/office/2006/metadata/contentType"/>
@@ -5192,21 +5083,4 @@
     <ds:schemaRef ds:uri="http://schemas.microsoft.com/internal/obd"/>
   </ds:schemaRefs>
 </ds:datastoreItem>
-</file>
-
-<file path=customXml/itemProps2.xml><?xml version="1.0" encoding="utf-8"?>
-<ds:datastoreItem xmlns:ds="http://schemas.openxmlformats.org/officeDocument/2006/customXml" ds:itemID="{134ACDC8-446D-4C3C-A159-6074757FFD1F}">
-  <ds:schemaRefs>
-    <ds:schemaRef ds:uri="http://schemas.microsoft.com/sharepoint/v3/contenttype/forms"/>
-  </ds:schemaRefs>
-</ds:datastoreItem>
-</file>
-
-<file path=customXml/itemProps3.xml><?xml version="1.0" encoding="utf-8"?>
-<ds:datastoreItem xmlns:ds="http://schemas.openxmlformats.org/officeDocument/2006/customXml" ds:itemID="{0D6AC881-E556-4F84-9E57-B4ADB5DC2CEF}">
-  <ds:schemaRefs>
-    <ds:schemaRef ds:uri="http://schemas.microsoft.com/office/2006/metadata/properties"/>
-    <ds:schemaRef ds:uri="http://schemas.microsoft.com/office/infopath/2007/PartnerControls"/>
-  </ds:schemaRefs>
-</ds:datastoreItem>
 </file>
</xml_diff>

<commit_message>
Updated the addenda for sep101, sep200 and sed200.
</commit_message>
<xml_diff>
--- a/sed200/SED200Addenda.docx
+++ b/sed200/SED200Addenda.docx
@@ -425,6 +425,7 @@
           <w:lang w:val="fr-FR"/>
         </w:rPr>
       </w:pPr>
+      <w:proofErr w:type="gramStart"/>
       <w:r>
         <w:rPr>
           <w:rFonts w:ascii="Arial" w:eastAsia="Arial" w:hAnsi="Arial" w:cs="Arial"/>
@@ -432,7 +433,17 @@
           <w:szCs w:val="24"/>
           <w:lang w:val="fr-FR"/>
         </w:rPr>
-        <w:t xml:space="preserve">E-mail: </w:t>
+        <w:t>E-mail:</w:t>
+      </w:r>
+      <w:proofErr w:type="gramEnd"/>
+      <w:r>
+        <w:rPr>
+          <w:rFonts w:ascii="Arial" w:eastAsia="Arial" w:hAnsi="Arial" w:cs="Arial"/>
+          <w:sz w:val="24"/>
+          <w:szCs w:val="24"/>
+          <w:lang w:val="fr-FR"/>
+        </w:rPr>
+        <w:t xml:space="preserve"> </w:t>
       </w:r>
       <w:r>
         <w:rPr>
@@ -508,7 +519,16 @@
           <w:sz w:val="24"/>
           <w:szCs w:val="24"/>
         </w:rPr>
-        <w:t xml:space="preserve"> Monday 9:50am-11:35am, Wednesday 9:50am-11:35am</w:t>
+        <w:t xml:space="preserve"> </w:t>
+      </w:r>
+      <w:r>
+        <w:rPr>
+          <w:rFonts w:ascii="Arial" w:eastAsia="Arial" w:hAnsi="Arial" w:cs="Arial"/>
+          <w:b/>
+          <w:sz w:val="24"/>
+          <w:szCs w:val="24"/>
+        </w:rPr>
+        <w:t>Monday 9:50am-11:35am, Thursday 9:50am-11:35am</w:t>
       </w:r>
     </w:p>
     <w:p>
@@ -590,8 +610,18 @@
           <w:sz w:val="24"/>
           <w:szCs w:val="24"/>
         </w:rPr>
-        <w:t>Kathy Dumanski</w:t>
-      </w:r>
+        <w:t xml:space="preserve">Kathy </w:t>
+      </w:r>
+      <w:proofErr w:type="spellStart"/>
+      <w:r>
+        <w:rPr>
+          <w:rFonts w:ascii="Arial" w:eastAsia="Arial" w:hAnsi="Arial" w:cs="Arial"/>
+          <w:sz w:val="24"/>
+          <w:szCs w:val="24"/>
+        </w:rPr>
+        <w:t>Dumanski</w:t>
+      </w:r>
+      <w:proofErr w:type="spellEnd"/>
       <w:r>
         <w:rPr>
           <w:rFonts w:ascii="Arial" w:eastAsia="Arial" w:hAnsi="Arial" w:cs="Arial"/>
@@ -934,7 +964,15 @@
         <w:spacing w:after="0" w:line="240" w:lineRule="auto"/>
       </w:pPr>
       <w:r>
-        <w:t>Satisfactorily complete all assignments (they have to be working)</w:t>
+        <w:t xml:space="preserve">Satisfactorily complete all assignments (they </w:t>
+      </w:r>
+      <w:proofErr w:type="gramStart"/>
+      <w:r>
+        <w:t>have to</w:t>
+      </w:r>
+      <w:proofErr w:type="gramEnd"/>
+      <w:r>
+        <w:t xml:space="preserve"> be working)</w:t>
       </w:r>
     </w:p>
     <w:p>
@@ -952,11 +990,16 @@
       <w:r>
         <w:t xml:space="preserve">Achieve a grade of 50% or better on the overall course (midterm, final, quizzes, </w:t>
       </w:r>
+      <w:proofErr w:type="gramStart"/>
       <w:r>
         <w:t>Workshop</w:t>
       </w:r>
       <w:r>
-        <w:t>s and assignments)</w:t>
+        <w:t>s</w:t>
+      </w:r>
+      <w:proofErr w:type="gramEnd"/>
+      <w:r>
+        <w:t xml:space="preserve"> and assignments)</w:t>
       </w:r>
     </w:p>
     <w:p>
@@ -1938,7 +1981,27 @@
                 <w:sz w:val="24"/>
                 <w:szCs w:val="24"/>
               </w:rPr>
-              <w:t>(5% Assign. 2 part A)</w:t>
+              <w:t xml:space="preserve">(5% Assign. </w:t>
+            </w:r>
+            <w:proofErr w:type="gramStart"/>
+            <w:r>
+              <w:rPr>
+                <w:rFonts w:ascii="Arial" w:hAnsi="Arial" w:cs="Arial"/>
+                <w:b/>
+                <w:sz w:val="24"/>
+                <w:szCs w:val="24"/>
+              </w:rPr>
+              <w:t>2 part</w:t>
+            </w:r>
+            <w:proofErr w:type="gramEnd"/>
+            <w:r>
+              <w:rPr>
+                <w:rFonts w:ascii="Arial" w:hAnsi="Arial" w:cs="Arial"/>
+                <w:b/>
+                <w:sz w:val="24"/>
+                <w:szCs w:val="24"/>
+              </w:rPr>
+              <w:t xml:space="preserve"> A)</w:t>
             </w:r>
           </w:p>
         </w:tc>
@@ -2103,7 +2166,27 @@
                 <w:sz w:val="24"/>
                 <w:szCs w:val="24"/>
               </w:rPr>
-              <w:t>(5% Assign. 2 part B)</w:t>
+              <w:t xml:space="preserve">(5% Assign. </w:t>
+            </w:r>
+            <w:proofErr w:type="gramStart"/>
+            <w:r>
+              <w:rPr>
+                <w:rFonts w:ascii="Arial" w:hAnsi="Arial" w:cs="Arial"/>
+                <w:b/>
+                <w:sz w:val="24"/>
+                <w:szCs w:val="24"/>
+              </w:rPr>
+              <w:t>2 part</w:t>
+            </w:r>
+            <w:proofErr w:type="gramEnd"/>
+            <w:r>
+              <w:rPr>
+                <w:rFonts w:ascii="Arial" w:hAnsi="Arial" w:cs="Arial"/>
+                <w:b/>
+                <w:sz w:val="24"/>
+                <w:szCs w:val="24"/>
+              </w:rPr>
+              <w:t xml:space="preserve"> B)</w:t>
             </w:r>
           </w:p>
         </w:tc>
@@ -2259,7 +2342,27 @@
                 <w:sz w:val="24"/>
                 <w:szCs w:val="24"/>
               </w:rPr>
-              <w:t>(5% Assign. 2 part C)</w:t>
+              <w:t xml:space="preserve">(5% Assign. </w:t>
+            </w:r>
+            <w:proofErr w:type="gramStart"/>
+            <w:r>
+              <w:rPr>
+                <w:rFonts w:ascii="Arial" w:hAnsi="Arial" w:cs="Arial"/>
+                <w:b/>
+                <w:sz w:val="24"/>
+                <w:szCs w:val="24"/>
+              </w:rPr>
+              <w:t>2 part</w:t>
+            </w:r>
+            <w:proofErr w:type="gramEnd"/>
+            <w:r>
+              <w:rPr>
+                <w:rFonts w:ascii="Arial" w:hAnsi="Arial" w:cs="Arial"/>
+                <w:b/>
+                <w:sz w:val="24"/>
+                <w:szCs w:val="24"/>
+              </w:rPr>
+              <w:t xml:space="preserve"> C)</w:t>
             </w:r>
           </w:p>
         </w:tc>
@@ -2351,6 +2454,7 @@
               </w:rPr>
               <w:t xml:space="preserve">Testing and Rework, </w:t>
             </w:r>
+            <w:proofErr w:type="spellStart"/>
             <w:r>
               <w:rPr>
                 <w:rFonts w:ascii="Arial" w:hAnsi="Arial" w:cs="Arial"/>
@@ -2360,6 +2464,7 @@
               </w:rPr>
               <w:t>MidTerm</w:t>
             </w:r>
+            <w:proofErr w:type="spellEnd"/>
           </w:p>
         </w:tc>
         <w:tc>
@@ -2473,7 +2578,27 @@
                 <w:sz w:val="24"/>
                 <w:szCs w:val="24"/>
               </w:rPr>
-              <w:t>(5% Assign. 3 part A)</w:t>
+              <w:t xml:space="preserve">(5% Assign. </w:t>
+            </w:r>
+            <w:proofErr w:type="gramStart"/>
+            <w:r>
+              <w:rPr>
+                <w:rFonts w:ascii="Arial" w:hAnsi="Arial" w:cs="Arial"/>
+                <w:b/>
+                <w:sz w:val="24"/>
+                <w:szCs w:val="24"/>
+              </w:rPr>
+              <w:t>3 part</w:t>
+            </w:r>
+            <w:proofErr w:type="gramEnd"/>
+            <w:r>
+              <w:rPr>
+                <w:rFonts w:ascii="Arial" w:hAnsi="Arial" w:cs="Arial"/>
+                <w:b/>
+                <w:sz w:val="24"/>
+                <w:szCs w:val="24"/>
+              </w:rPr>
+              <w:t xml:space="preserve"> A)</w:t>
             </w:r>
           </w:p>
         </w:tc>
@@ -2734,7 +2859,27 @@
                 <w:sz w:val="24"/>
                 <w:szCs w:val="24"/>
               </w:rPr>
-              <w:t>(5% Assign. 3 part B)</w:t>
+              <w:t xml:space="preserve">(5% Assign. </w:t>
+            </w:r>
+            <w:proofErr w:type="gramStart"/>
+            <w:r>
+              <w:rPr>
+                <w:rFonts w:ascii="Arial" w:hAnsi="Arial" w:cs="Arial"/>
+                <w:b/>
+                <w:sz w:val="24"/>
+                <w:szCs w:val="24"/>
+              </w:rPr>
+              <w:t>3 part</w:t>
+            </w:r>
+            <w:proofErr w:type="gramEnd"/>
+            <w:r>
+              <w:rPr>
+                <w:rFonts w:ascii="Arial" w:hAnsi="Arial" w:cs="Arial"/>
+                <w:b/>
+                <w:sz w:val="24"/>
+                <w:szCs w:val="24"/>
+              </w:rPr>
+              <w:t xml:space="preserve"> B)</w:t>
             </w:r>
           </w:p>
         </w:tc>
@@ -2850,16 +2995,7 @@
                 <w:sz w:val="24"/>
                 <w:szCs w:val="24"/>
               </w:rPr>
-              <w:t xml:space="preserve">Planning &amp; Design Ch. </w:t>
-            </w:r>
-            <w:r>
-              <w:rPr>
-                <w:rFonts w:ascii="Arial" w:hAnsi="Arial" w:cs="Arial"/>
-                <w:b/>
-                <w:sz w:val="24"/>
-                <w:szCs w:val="24"/>
-              </w:rPr>
-              <w:t>6</w:t>
+              <w:t>Planning &amp; Design Ch. 6</w:t>
             </w:r>
           </w:p>
         </w:tc>
@@ -2900,7 +3036,27 @@
                 <w:sz w:val="24"/>
                 <w:szCs w:val="24"/>
               </w:rPr>
-              <w:t>(5% Assign. 3 part C)</w:t>
+              <w:t xml:space="preserve">(5% Assign. </w:t>
+            </w:r>
+            <w:proofErr w:type="gramStart"/>
+            <w:r>
+              <w:rPr>
+                <w:rFonts w:ascii="Arial" w:hAnsi="Arial" w:cs="Arial"/>
+                <w:b/>
+                <w:sz w:val="24"/>
+                <w:szCs w:val="24"/>
+              </w:rPr>
+              <w:t>3 part</w:t>
+            </w:r>
+            <w:proofErr w:type="gramEnd"/>
+            <w:r>
+              <w:rPr>
+                <w:rFonts w:ascii="Arial" w:hAnsi="Arial" w:cs="Arial"/>
+                <w:b/>
+                <w:sz w:val="24"/>
+                <w:szCs w:val="24"/>
+              </w:rPr>
+              <w:t xml:space="preserve"> C)</w:t>
             </w:r>
           </w:p>
         </w:tc>
@@ -3015,16 +3171,7 @@
                 <w:sz w:val="24"/>
                 <w:szCs w:val="24"/>
               </w:rPr>
-              <w:t xml:space="preserve">Planning &amp; Design Ch. </w:t>
-            </w:r>
-            <w:r>
-              <w:rPr>
-                <w:rFonts w:ascii="Arial" w:hAnsi="Arial" w:cs="Arial"/>
-                <w:b/>
-                <w:sz w:val="24"/>
-                <w:szCs w:val="24"/>
-              </w:rPr>
-              <w:t>5</w:t>
+              <w:t>Planning &amp; Design Ch. 5</w:t>
             </w:r>
           </w:p>
         </w:tc>
@@ -3094,7 +3241,27 @@
                 <w:sz w:val="24"/>
                 <w:szCs w:val="24"/>
               </w:rPr>
-              <w:t>(5% Assign. 4 part A)</w:t>
+              <w:t xml:space="preserve">(5% Assign. </w:t>
+            </w:r>
+            <w:proofErr w:type="gramStart"/>
+            <w:r>
+              <w:rPr>
+                <w:rFonts w:ascii="Arial" w:hAnsi="Arial" w:cs="Arial"/>
+                <w:b/>
+                <w:sz w:val="24"/>
+                <w:szCs w:val="24"/>
+              </w:rPr>
+              <w:t>4 part</w:t>
+            </w:r>
+            <w:proofErr w:type="gramEnd"/>
+            <w:r>
+              <w:rPr>
+                <w:rFonts w:ascii="Arial" w:hAnsi="Arial" w:cs="Arial"/>
+                <w:b/>
+                <w:sz w:val="24"/>
+                <w:szCs w:val="24"/>
+              </w:rPr>
+              <w:t xml:space="preserve"> A)</w:t>
             </w:r>
           </w:p>
         </w:tc>
@@ -3250,7 +3417,27 @@
                 <w:sz w:val="24"/>
                 <w:szCs w:val="24"/>
               </w:rPr>
-              <w:t>(5% Assign. 4 part B)</w:t>
+              <w:t xml:space="preserve">(5% Assign. </w:t>
+            </w:r>
+            <w:proofErr w:type="gramStart"/>
+            <w:r>
+              <w:rPr>
+                <w:rFonts w:ascii="Arial" w:hAnsi="Arial" w:cs="Arial"/>
+                <w:b/>
+                <w:sz w:val="24"/>
+                <w:szCs w:val="24"/>
+              </w:rPr>
+              <w:t>4 part</w:t>
+            </w:r>
+            <w:proofErr w:type="gramEnd"/>
+            <w:r>
+              <w:rPr>
+                <w:rFonts w:ascii="Arial" w:hAnsi="Arial" w:cs="Arial"/>
+                <w:b/>
+                <w:sz w:val="24"/>
+                <w:szCs w:val="24"/>
+              </w:rPr>
+              <w:t xml:space="preserve"> B)</w:t>
             </w:r>
           </w:p>
         </w:tc>
@@ -3365,16 +3552,7 @@
                 <w:sz w:val="24"/>
                 <w:szCs w:val="24"/>
               </w:rPr>
-              <w:t>Planning &amp; Design Ch.</w:t>
-            </w:r>
-            <w:r>
-              <w:rPr>
-                <w:rFonts w:ascii="Arial" w:hAnsi="Arial" w:cs="Arial"/>
-                <w:b/>
-                <w:sz w:val="24"/>
-                <w:szCs w:val="24"/>
-              </w:rPr>
-              <w:t>11</w:t>
+              <w:t>Planning &amp; Design Ch.11</w:t>
             </w:r>
           </w:p>
         </w:tc>
@@ -3415,7 +3593,27 @@
                 <w:sz w:val="24"/>
                 <w:szCs w:val="24"/>
               </w:rPr>
-              <w:t>(5% Assign. 4 part C)</w:t>
+              <w:t xml:space="preserve">(5% Assign. </w:t>
+            </w:r>
+            <w:proofErr w:type="gramStart"/>
+            <w:r>
+              <w:rPr>
+                <w:rFonts w:ascii="Arial" w:hAnsi="Arial" w:cs="Arial"/>
+                <w:b/>
+                <w:sz w:val="24"/>
+                <w:szCs w:val="24"/>
+              </w:rPr>
+              <w:t>4 part</w:t>
+            </w:r>
+            <w:proofErr w:type="gramEnd"/>
+            <w:r>
+              <w:rPr>
+                <w:rFonts w:ascii="Arial" w:hAnsi="Arial" w:cs="Arial"/>
+                <w:b/>
+                <w:sz w:val="24"/>
+                <w:szCs w:val="24"/>
+              </w:rPr>
+              <w:t xml:space="preserve"> C)</w:t>
             </w:r>
           </w:p>
         </w:tc>
@@ -4864,21 +5062,6 @@
 </file>
 
 <file path=customXml/item1.xml><?xml version="1.0" encoding="utf-8"?>
-<p:properties xmlns:p="http://schemas.microsoft.com/office/2006/metadata/properties" xmlns:xsi="http://www.w3.org/2001/XMLSchema-instance" xmlns:pc="http://schemas.microsoft.com/office/infopath/2007/PartnerControls">
-  <documentManagement/>
-</p:properties>
-</file>
-
-<file path=customXml/item2.xml><?xml version="1.0" encoding="utf-8"?>
-<?mso-contentType ?>
-<FormTemplates xmlns="http://schemas.microsoft.com/sharepoint/v3/contenttype/forms">
-  <Display>DocumentLibraryForm</Display>
-  <Edit>DocumentLibraryForm</Edit>
-  <New>DocumentLibraryForm</New>
-</FormTemplates>
-</file>
-
-<file path=customXml/item3.xml><?xml version="1.0" encoding="utf-8"?>
 <ct:contentTypeSchema xmlns:ct="http://schemas.microsoft.com/office/2006/metadata/contentType" xmlns:ma="http://schemas.microsoft.com/office/2006/metadata/properties/metaAttributes" ct:_="" ma:_="" ma:contentTypeName="Document" ma:contentTypeID="0x010100B90431BC0474204BA5DF53F8B381F09C" ma:contentTypeVersion="8" ma:contentTypeDescription="Create a new document." ma:contentTypeScope="" ma:versionID="2ae4c9b1c92e448d99eaad234a93189e">
   <xsd:schema xmlns:xsd="http://www.w3.org/2001/XMLSchema" xmlns:xs="http://www.w3.org/2001/XMLSchema" xmlns:p="http://schemas.microsoft.com/office/2006/metadata/properties" xmlns:ns2="f6759040-d046-4ead-920a-51d0beeee03a" targetNamespace="http://schemas.microsoft.com/office/2006/metadata/properties" ma:root="true" ma:fieldsID="2d61319d42214da8ab2d04d352069d46" ns2:_="">
     <xsd:import namespace="f6759040-d046-4ead-920a-51d0beeee03a"/>
@@ -5050,24 +5233,22 @@
 </ct:contentTypeSchema>
 </file>
 
-<file path=customXml/itemProps1.xml><?xml version="1.0" encoding="utf-8"?>
-<ds:datastoreItem xmlns:ds="http://schemas.openxmlformats.org/officeDocument/2006/customXml" ds:itemID="{0D6AC881-E556-4F84-9E57-B4ADB5DC2CEF}">
-  <ds:schemaRefs>
-    <ds:schemaRef ds:uri="http://schemas.microsoft.com/office/2006/metadata/properties"/>
-    <ds:schemaRef ds:uri="http://schemas.microsoft.com/office/infopath/2007/PartnerControls"/>
-  </ds:schemaRefs>
-</ds:datastoreItem>
+<file path=customXml/item2.xml><?xml version="1.0" encoding="utf-8"?>
+<?mso-contentType ?>
+<FormTemplates xmlns="http://schemas.microsoft.com/sharepoint/v3/contenttype/forms">
+  <Display>DocumentLibraryForm</Display>
+  <Edit>DocumentLibraryForm</Edit>
+  <New>DocumentLibraryForm</New>
+</FormTemplates>
 </file>
 
-<file path=customXml/itemProps2.xml><?xml version="1.0" encoding="utf-8"?>
-<ds:datastoreItem xmlns:ds="http://schemas.openxmlformats.org/officeDocument/2006/customXml" ds:itemID="{134ACDC8-446D-4C3C-A159-6074757FFD1F}">
-  <ds:schemaRefs>
-    <ds:schemaRef ds:uri="http://schemas.microsoft.com/sharepoint/v3/contenttype/forms"/>
-  </ds:schemaRefs>
-</ds:datastoreItem>
+<file path=customXml/item3.xml><?xml version="1.0" encoding="utf-8"?>
+<p:properties xmlns:p="http://schemas.microsoft.com/office/2006/metadata/properties" xmlns:xsi="http://www.w3.org/2001/XMLSchema-instance" xmlns:pc="http://schemas.microsoft.com/office/infopath/2007/PartnerControls">
+  <documentManagement/>
+</p:properties>
 </file>
 
-<file path=customXml/itemProps3.xml><?xml version="1.0" encoding="utf-8"?>
+<file path=customXml/itemProps1.xml><?xml version="1.0" encoding="utf-8"?>
 <ds:datastoreItem xmlns:ds="http://schemas.openxmlformats.org/officeDocument/2006/customXml" ds:itemID="{C805ED1E-4D7B-46AE-A626-86AAE66E3AF4}">
   <ds:schemaRefs>
     <ds:schemaRef ds:uri="http://schemas.microsoft.com/office/2006/metadata/contentType"/>
@@ -5083,4 +5264,21 @@
     <ds:schemaRef ds:uri="http://schemas.microsoft.com/internal/obd"/>
   </ds:schemaRefs>
 </ds:datastoreItem>
+</file>
+
+<file path=customXml/itemProps2.xml><?xml version="1.0" encoding="utf-8"?>
+<ds:datastoreItem xmlns:ds="http://schemas.openxmlformats.org/officeDocument/2006/customXml" ds:itemID="{134ACDC8-446D-4C3C-A159-6074757FFD1F}">
+  <ds:schemaRefs>
+    <ds:schemaRef ds:uri="http://schemas.microsoft.com/sharepoint/v3/contenttype/forms"/>
+  </ds:schemaRefs>
+</ds:datastoreItem>
+</file>
+
+<file path=customXml/itemProps3.xml><?xml version="1.0" encoding="utf-8"?>
+<ds:datastoreItem xmlns:ds="http://schemas.openxmlformats.org/officeDocument/2006/customXml" ds:itemID="{0D6AC881-E556-4F84-9E57-B4ADB5DC2CEF}">
+  <ds:schemaRefs>
+    <ds:schemaRef ds:uri="http://schemas.microsoft.com/office/2006/metadata/properties"/>
+    <ds:schemaRef ds:uri="http://schemas.microsoft.com/office/infopath/2007/PartnerControls"/>
+  </ds:schemaRefs>
+</ds:datastoreItem>
 </file>
</xml_diff>

<commit_message>
Minor fix to addenda for sed200.
</commit_message>
<xml_diff>
--- a/sed200/SED200Addenda.docx
+++ b/sed200/SED200Addenda.docx
@@ -425,7 +425,6 @@
           <w:lang w:val="fr-FR"/>
         </w:rPr>
       </w:pPr>
-      <w:proofErr w:type="gramStart"/>
       <w:r>
         <w:rPr>
           <w:rFonts w:ascii="Arial" w:eastAsia="Arial" w:hAnsi="Arial" w:cs="Arial"/>
@@ -433,17 +432,7 @@
           <w:szCs w:val="24"/>
           <w:lang w:val="fr-FR"/>
         </w:rPr>
-        <w:t>E-mail:</w:t>
-      </w:r>
-      <w:proofErr w:type="gramEnd"/>
-      <w:r>
-        <w:rPr>
-          <w:rFonts w:ascii="Arial" w:eastAsia="Arial" w:hAnsi="Arial" w:cs="Arial"/>
-          <w:sz w:val="24"/>
-          <w:szCs w:val="24"/>
-          <w:lang w:val="fr-FR"/>
-        </w:rPr>
-        <w:t xml:space="preserve"> </w:t>
+        <w:t xml:space="preserve">E-mail: </w:t>
       </w:r>
       <w:r>
         <w:rPr>
@@ -610,18 +599,8 @@
           <w:sz w:val="24"/>
           <w:szCs w:val="24"/>
         </w:rPr>
-        <w:t xml:space="preserve">Kathy </w:t>
-      </w:r>
-      <w:proofErr w:type="spellStart"/>
-      <w:r>
-        <w:rPr>
-          <w:rFonts w:ascii="Arial" w:eastAsia="Arial" w:hAnsi="Arial" w:cs="Arial"/>
-          <w:sz w:val="24"/>
-          <w:szCs w:val="24"/>
-        </w:rPr>
-        <w:t>Dumanski</w:t>
-      </w:r>
-      <w:proofErr w:type="spellEnd"/>
+        <w:t>Kathy Dumanski</w:t>
+      </w:r>
       <w:r>
         <w:rPr>
           <w:rFonts w:ascii="Arial" w:eastAsia="Arial" w:hAnsi="Arial" w:cs="Arial"/>
@@ -964,15 +943,7 @@
         <w:spacing w:after="0" w:line="240" w:lineRule="auto"/>
       </w:pPr>
       <w:r>
-        <w:t xml:space="preserve">Satisfactorily complete all assignments (they </w:t>
-      </w:r>
-      <w:proofErr w:type="gramStart"/>
-      <w:r>
-        <w:t>have to</w:t>
-      </w:r>
-      <w:proofErr w:type="gramEnd"/>
-      <w:r>
-        <w:t xml:space="preserve"> be working)</w:t>
+        <w:t>Satisfactorily complete all assignments (they have to be working)</w:t>
       </w:r>
     </w:p>
     <w:p>
@@ -990,16 +961,11 @@
       <w:r>
         <w:t xml:space="preserve">Achieve a grade of 50% or better on the overall course (midterm, final, quizzes, </w:t>
       </w:r>
-      <w:proofErr w:type="gramStart"/>
       <w:r>
         <w:t>Workshop</w:t>
       </w:r>
       <w:r>
-        <w:t>s</w:t>
-      </w:r>
-      <w:proofErr w:type="gramEnd"/>
-      <w:r>
-        <w:t xml:space="preserve"> and assignments)</w:t>
+        <w:t>s and assignments)</w:t>
       </w:r>
     </w:p>
     <w:p>
@@ -1961,47 +1927,36 @@
                 <w:sz w:val="24"/>
                 <w:szCs w:val="24"/>
               </w:rPr>
-              <w:t>20% Assign. 1</w:t>
-            </w:r>
-          </w:p>
-          <w:p>
-            <w:pPr>
-              <w:ind w:right="376"/>
-              <w:rPr>
-                <w:rFonts w:ascii="Arial" w:hAnsi="Arial" w:cs="Arial"/>
-                <w:b/>
-                <w:sz w:val="24"/>
-                <w:szCs w:val="24"/>
-              </w:rPr>
-            </w:pPr>
-            <w:r>
-              <w:rPr>
-                <w:rFonts w:ascii="Arial" w:hAnsi="Arial" w:cs="Arial"/>
-                <w:b/>
-                <w:sz w:val="24"/>
-                <w:szCs w:val="24"/>
-              </w:rPr>
-              <w:t xml:space="preserve">(5% Assign. </w:t>
-            </w:r>
-            <w:proofErr w:type="gramStart"/>
-            <w:r>
-              <w:rPr>
-                <w:rFonts w:ascii="Arial" w:hAnsi="Arial" w:cs="Arial"/>
-                <w:b/>
-                <w:sz w:val="24"/>
-                <w:szCs w:val="24"/>
-              </w:rPr>
-              <w:t>2 part</w:t>
-            </w:r>
-            <w:proofErr w:type="gramEnd"/>
-            <w:r>
-              <w:rPr>
-                <w:rFonts w:ascii="Arial" w:hAnsi="Arial" w:cs="Arial"/>
-                <w:b/>
-                <w:sz w:val="24"/>
-                <w:szCs w:val="24"/>
-              </w:rPr>
-              <w:t xml:space="preserve"> A)</w:t>
+              <w:t>15</w:t>
+            </w:r>
+            <w:r>
+              <w:rPr>
+                <w:rFonts w:ascii="Arial" w:hAnsi="Arial" w:cs="Arial"/>
+                <w:b/>
+                <w:sz w:val="24"/>
+                <w:szCs w:val="24"/>
+              </w:rPr>
+              <w:t>% Assign. 1</w:t>
+            </w:r>
+          </w:p>
+          <w:p>
+            <w:pPr>
+              <w:ind w:right="376"/>
+              <w:rPr>
+                <w:rFonts w:ascii="Arial" w:hAnsi="Arial" w:cs="Arial"/>
+                <w:b/>
+                <w:sz w:val="24"/>
+                <w:szCs w:val="24"/>
+              </w:rPr>
+            </w:pPr>
+            <w:r>
+              <w:rPr>
+                <w:rFonts w:ascii="Arial" w:hAnsi="Arial" w:cs="Arial"/>
+                <w:b/>
+                <w:sz w:val="24"/>
+                <w:szCs w:val="24"/>
+              </w:rPr>
+              <w:t>(5% Assign. 2 part A)</w:t>
             </w:r>
           </w:p>
         </w:tc>
@@ -2166,27 +2121,7 @@
                 <w:sz w:val="24"/>
                 <w:szCs w:val="24"/>
               </w:rPr>
-              <w:t xml:space="preserve">(5% Assign. </w:t>
-            </w:r>
-            <w:proofErr w:type="gramStart"/>
-            <w:r>
-              <w:rPr>
-                <w:rFonts w:ascii="Arial" w:hAnsi="Arial" w:cs="Arial"/>
-                <w:b/>
-                <w:sz w:val="24"/>
-                <w:szCs w:val="24"/>
-              </w:rPr>
-              <w:t>2 part</w:t>
-            </w:r>
-            <w:proofErr w:type="gramEnd"/>
-            <w:r>
-              <w:rPr>
-                <w:rFonts w:ascii="Arial" w:hAnsi="Arial" w:cs="Arial"/>
-                <w:b/>
-                <w:sz w:val="24"/>
-                <w:szCs w:val="24"/>
-              </w:rPr>
-              <w:t xml:space="preserve"> B)</w:t>
+              <w:t>(5% Assign. 2 part B)</w:t>
             </w:r>
           </w:p>
         </w:tc>
@@ -2342,27 +2277,7 @@
                 <w:sz w:val="24"/>
                 <w:szCs w:val="24"/>
               </w:rPr>
-              <w:t xml:space="preserve">(5% Assign. </w:t>
-            </w:r>
-            <w:proofErr w:type="gramStart"/>
-            <w:r>
-              <w:rPr>
-                <w:rFonts w:ascii="Arial" w:hAnsi="Arial" w:cs="Arial"/>
-                <w:b/>
-                <w:sz w:val="24"/>
-                <w:szCs w:val="24"/>
-              </w:rPr>
-              <w:t>2 part</w:t>
-            </w:r>
-            <w:proofErr w:type="gramEnd"/>
-            <w:r>
-              <w:rPr>
-                <w:rFonts w:ascii="Arial" w:hAnsi="Arial" w:cs="Arial"/>
-                <w:b/>
-                <w:sz w:val="24"/>
-                <w:szCs w:val="24"/>
-              </w:rPr>
-              <w:t xml:space="preserve"> C)</w:t>
+              <w:t>(5% Assign. 2 part C)</w:t>
             </w:r>
           </w:p>
         </w:tc>
@@ -2454,7 +2369,6 @@
               </w:rPr>
               <w:t xml:space="preserve">Testing and Rework, </w:t>
             </w:r>
-            <w:proofErr w:type="spellStart"/>
             <w:r>
               <w:rPr>
                 <w:rFonts w:ascii="Arial" w:hAnsi="Arial" w:cs="Arial"/>
@@ -2464,7 +2378,6 @@
               </w:rPr>
               <w:t>MidTerm</w:t>
             </w:r>
-            <w:proofErr w:type="spellEnd"/>
           </w:p>
         </w:tc>
         <w:tc>
@@ -2558,47 +2471,36 @@
                 <w:sz w:val="24"/>
                 <w:szCs w:val="24"/>
               </w:rPr>
-              <w:t>20% Assign. 2</w:t>
-            </w:r>
-          </w:p>
-          <w:p>
-            <w:pPr>
-              <w:ind w:right="376"/>
-              <w:rPr>
-                <w:rFonts w:ascii="Arial" w:hAnsi="Arial" w:cs="Arial"/>
-                <w:b/>
-                <w:sz w:val="24"/>
-                <w:szCs w:val="24"/>
-              </w:rPr>
-            </w:pPr>
-            <w:r>
-              <w:rPr>
-                <w:rFonts w:ascii="Arial" w:hAnsi="Arial" w:cs="Arial"/>
-                <w:b/>
-                <w:sz w:val="24"/>
-                <w:szCs w:val="24"/>
-              </w:rPr>
-              <w:t xml:space="preserve">(5% Assign. </w:t>
-            </w:r>
-            <w:proofErr w:type="gramStart"/>
-            <w:r>
-              <w:rPr>
-                <w:rFonts w:ascii="Arial" w:hAnsi="Arial" w:cs="Arial"/>
-                <w:b/>
-                <w:sz w:val="24"/>
-                <w:szCs w:val="24"/>
-              </w:rPr>
-              <w:t>3 part</w:t>
-            </w:r>
-            <w:proofErr w:type="gramEnd"/>
-            <w:r>
-              <w:rPr>
-                <w:rFonts w:ascii="Arial" w:hAnsi="Arial" w:cs="Arial"/>
-                <w:b/>
-                <w:sz w:val="24"/>
-                <w:szCs w:val="24"/>
-              </w:rPr>
-              <w:t xml:space="preserve"> A)</w:t>
+              <w:t>15</w:t>
+            </w:r>
+            <w:r>
+              <w:rPr>
+                <w:rFonts w:ascii="Arial" w:hAnsi="Arial" w:cs="Arial"/>
+                <w:b/>
+                <w:sz w:val="24"/>
+                <w:szCs w:val="24"/>
+              </w:rPr>
+              <w:t>% Assign. 2</w:t>
+            </w:r>
+          </w:p>
+          <w:p>
+            <w:pPr>
+              <w:ind w:right="376"/>
+              <w:rPr>
+                <w:rFonts w:ascii="Arial" w:hAnsi="Arial" w:cs="Arial"/>
+                <w:b/>
+                <w:sz w:val="24"/>
+                <w:szCs w:val="24"/>
+              </w:rPr>
+            </w:pPr>
+            <w:r>
+              <w:rPr>
+                <w:rFonts w:ascii="Arial" w:hAnsi="Arial" w:cs="Arial"/>
+                <w:b/>
+                <w:sz w:val="24"/>
+                <w:szCs w:val="24"/>
+              </w:rPr>
+              <w:t>(5% Assign. 3 part A)</w:t>
             </w:r>
           </w:p>
         </w:tc>
@@ -2859,27 +2761,7 @@
                 <w:sz w:val="24"/>
                 <w:szCs w:val="24"/>
               </w:rPr>
-              <w:t xml:space="preserve">(5% Assign. </w:t>
-            </w:r>
-            <w:proofErr w:type="gramStart"/>
-            <w:r>
-              <w:rPr>
-                <w:rFonts w:ascii="Arial" w:hAnsi="Arial" w:cs="Arial"/>
-                <w:b/>
-                <w:sz w:val="24"/>
-                <w:szCs w:val="24"/>
-              </w:rPr>
-              <w:t>3 part</w:t>
-            </w:r>
-            <w:proofErr w:type="gramEnd"/>
-            <w:r>
-              <w:rPr>
-                <w:rFonts w:ascii="Arial" w:hAnsi="Arial" w:cs="Arial"/>
-                <w:b/>
-                <w:sz w:val="24"/>
-                <w:szCs w:val="24"/>
-              </w:rPr>
-              <w:t xml:space="preserve"> B)</w:t>
+              <w:t>(5% Assign. 3 part B)</w:t>
             </w:r>
           </w:p>
         </w:tc>
@@ -3036,27 +2918,7 @@
                 <w:sz w:val="24"/>
                 <w:szCs w:val="24"/>
               </w:rPr>
-              <w:t xml:space="preserve">(5% Assign. </w:t>
-            </w:r>
-            <w:proofErr w:type="gramStart"/>
-            <w:r>
-              <w:rPr>
-                <w:rFonts w:ascii="Arial" w:hAnsi="Arial" w:cs="Arial"/>
-                <w:b/>
-                <w:sz w:val="24"/>
-                <w:szCs w:val="24"/>
-              </w:rPr>
-              <w:t>3 part</w:t>
-            </w:r>
-            <w:proofErr w:type="gramEnd"/>
-            <w:r>
-              <w:rPr>
-                <w:rFonts w:ascii="Arial" w:hAnsi="Arial" w:cs="Arial"/>
-                <w:b/>
-                <w:sz w:val="24"/>
-                <w:szCs w:val="24"/>
-              </w:rPr>
-              <w:t xml:space="preserve"> C)</w:t>
+              <w:t>(5% Assign. 3 part C)</w:t>
             </w:r>
           </w:p>
         </w:tc>
@@ -3221,47 +3083,36 @@
                 <w:sz w:val="24"/>
                 <w:szCs w:val="24"/>
               </w:rPr>
-              <w:t>20% Assign. 3</w:t>
-            </w:r>
-          </w:p>
-          <w:p>
-            <w:pPr>
-              <w:ind w:right="376"/>
-              <w:rPr>
-                <w:rFonts w:ascii="Arial" w:hAnsi="Arial" w:cs="Arial"/>
-                <w:b/>
-                <w:sz w:val="24"/>
-                <w:szCs w:val="24"/>
-              </w:rPr>
-            </w:pPr>
-            <w:r>
-              <w:rPr>
-                <w:rFonts w:ascii="Arial" w:hAnsi="Arial" w:cs="Arial"/>
-                <w:b/>
-                <w:sz w:val="24"/>
-                <w:szCs w:val="24"/>
-              </w:rPr>
-              <w:t xml:space="preserve">(5% Assign. </w:t>
-            </w:r>
-            <w:proofErr w:type="gramStart"/>
-            <w:r>
-              <w:rPr>
-                <w:rFonts w:ascii="Arial" w:hAnsi="Arial" w:cs="Arial"/>
-                <w:b/>
-                <w:sz w:val="24"/>
-                <w:szCs w:val="24"/>
-              </w:rPr>
-              <w:t>4 part</w:t>
-            </w:r>
-            <w:proofErr w:type="gramEnd"/>
-            <w:r>
-              <w:rPr>
-                <w:rFonts w:ascii="Arial" w:hAnsi="Arial" w:cs="Arial"/>
-                <w:b/>
-                <w:sz w:val="24"/>
-                <w:szCs w:val="24"/>
-              </w:rPr>
-              <w:t xml:space="preserve"> A)</w:t>
+              <w:t>15</w:t>
+            </w:r>
+            <w:r>
+              <w:rPr>
+                <w:rFonts w:ascii="Arial" w:hAnsi="Arial" w:cs="Arial"/>
+                <w:b/>
+                <w:sz w:val="24"/>
+                <w:szCs w:val="24"/>
+              </w:rPr>
+              <w:t>% Assign. 3</w:t>
+            </w:r>
+          </w:p>
+          <w:p>
+            <w:pPr>
+              <w:ind w:right="376"/>
+              <w:rPr>
+                <w:rFonts w:ascii="Arial" w:hAnsi="Arial" w:cs="Arial"/>
+                <w:b/>
+                <w:sz w:val="24"/>
+                <w:szCs w:val="24"/>
+              </w:rPr>
+            </w:pPr>
+            <w:r>
+              <w:rPr>
+                <w:rFonts w:ascii="Arial" w:hAnsi="Arial" w:cs="Arial"/>
+                <w:b/>
+                <w:sz w:val="24"/>
+                <w:szCs w:val="24"/>
+              </w:rPr>
+              <w:t>(5% Assign. 4 part A)</w:t>
             </w:r>
           </w:p>
         </w:tc>
@@ -3417,27 +3268,7 @@
                 <w:sz w:val="24"/>
                 <w:szCs w:val="24"/>
               </w:rPr>
-              <w:t xml:space="preserve">(5% Assign. </w:t>
-            </w:r>
-            <w:proofErr w:type="gramStart"/>
-            <w:r>
-              <w:rPr>
-                <w:rFonts w:ascii="Arial" w:hAnsi="Arial" w:cs="Arial"/>
-                <w:b/>
-                <w:sz w:val="24"/>
-                <w:szCs w:val="24"/>
-              </w:rPr>
-              <w:t>4 part</w:t>
-            </w:r>
-            <w:proofErr w:type="gramEnd"/>
-            <w:r>
-              <w:rPr>
-                <w:rFonts w:ascii="Arial" w:hAnsi="Arial" w:cs="Arial"/>
-                <w:b/>
-                <w:sz w:val="24"/>
-                <w:szCs w:val="24"/>
-              </w:rPr>
-              <w:t xml:space="preserve"> B)</w:t>
+              <w:t>(5% Assign. 4 part B)</w:t>
             </w:r>
           </w:p>
         </w:tc>
@@ -3593,27 +3424,7 @@
                 <w:sz w:val="24"/>
                 <w:szCs w:val="24"/>
               </w:rPr>
-              <w:t xml:space="preserve">(5% Assign. </w:t>
-            </w:r>
-            <w:proofErr w:type="gramStart"/>
-            <w:r>
-              <w:rPr>
-                <w:rFonts w:ascii="Arial" w:hAnsi="Arial" w:cs="Arial"/>
-                <w:b/>
-                <w:sz w:val="24"/>
-                <w:szCs w:val="24"/>
-              </w:rPr>
-              <w:t>4 part</w:t>
-            </w:r>
-            <w:proofErr w:type="gramEnd"/>
-            <w:r>
-              <w:rPr>
-                <w:rFonts w:ascii="Arial" w:hAnsi="Arial" w:cs="Arial"/>
-                <w:b/>
-                <w:sz w:val="24"/>
-                <w:szCs w:val="24"/>
-              </w:rPr>
-              <w:t xml:space="preserve"> C)</w:t>
+              <w:t>(5% Assign. 4 part C)</w:t>
             </w:r>
           </w:p>
         </w:tc>
@@ -3769,7 +3580,16 @@
                 <w:sz w:val="24"/>
                 <w:szCs w:val="24"/>
               </w:rPr>
-              <w:t>20% Assign. 4</w:t>
+              <w:t>15</w:t>
+            </w:r>
+            <w:r>
+              <w:rPr>
+                <w:rFonts w:ascii="Arial" w:hAnsi="Arial" w:cs="Arial"/>
+                <w:b/>
+                <w:sz w:val="24"/>
+                <w:szCs w:val="24"/>
+              </w:rPr>
+              <w:t>% Assign. 4</w:t>
             </w:r>
           </w:p>
         </w:tc>
@@ -5062,6 +4882,21 @@
 </file>
 
 <file path=customXml/item1.xml><?xml version="1.0" encoding="utf-8"?>
+<p:properties xmlns:p="http://schemas.microsoft.com/office/2006/metadata/properties" xmlns:xsi="http://www.w3.org/2001/XMLSchema-instance" xmlns:pc="http://schemas.microsoft.com/office/infopath/2007/PartnerControls">
+  <documentManagement/>
+</p:properties>
+</file>
+
+<file path=customXml/item2.xml><?xml version="1.0" encoding="utf-8"?>
+<?mso-contentType ?>
+<FormTemplates xmlns="http://schemas.microsoft.com/sharepoint/v3/contenttype/forms">
+  <Display>DocumentLibraryForm</Display>
+  <Edit>DocumentLibraryForm</Edit>
+  <New>DocumentLibraryForm</New>
+</FormTemplates>
+</file>
+
+<file path=customXml/item3.xml><?xml version="1.0" encoding="utf-8"?>
 <ct:contentTypeSchema xmlns:ct="http://schemas.microsoft.com/office/2006/metadata/contentType" xmlns:ma="http://schemas.microsoft.com/office/2006/metadata/properties/metaAttributes" ct:_="" ma:_="" ma:contentTypeName="Document" ma:contentTypeID="0x010100B90431BC0474204BA5DF53F8B381F09C" ma:contentTypeVersion="8" ma:contentTypeDescription="Create a new document." ma:contentTypeScope="" ma:versionID="2ae4c9b1c92e448d99eaad234a93189e">
   <xsd:schema xmlns:xsd="http://www.w3.org/2001/XMLSchema" xmlns:xs="http://www.w3.org/2001/XMLSchema" xmlns:p="http://schemas.microsoft.com/office/2006/metadata/properties" xmlns:ns2="f6759040-d046-4ead-920a-51d0beeee03a" targetNamespace="http://schemas.microsoft.com/office/2006/metadata/properties" ma:root="true" ma:fieldsID="2d61319d42214da8ab2d04d352069d46" ns2:_="">
     <xsd:import namespace="f6759040-d046-4ead-920a-51d0beeee03a"/>
@@ -5233,22 +5068,24 @@
 </ct:contentTypeSchema>
 </file>
 
-<file path=customXml/item2.xml><?xml version="1.0" encoding="utf-8"?>
-<?mso-contentType ?>
-<FormTemplates xmlns="http://schemas.microsoft.com/sharepoint/v3/contenttype/forms">
-  <Display>DocumentLibraryForm</Display>
-  <Edit>DocumentLibraryForm</Edit>
-  <New>DocumentLibraryForm</New>
-</FormTemplates>
+<file path=customXml/itemProps1.xml><?xml version="1.0" encoding="utf-8"?>
+<ds:datastoreItem xmlns:ds="http://schemas.openxmlformats.org/officeDocument/2006/customXml" ds:itemID="{0D6AC881-E556-4F84-9E57-B4ADB5DC2CEF}">
+  <ds:schemaRefs>
+    <ds:schemaRef ds:uri="http://schemas.microsoft.com/office/2006/metadata/properties"/>
+    <ds:schemaRef ds:uri="http://schemas.microsoft.com/office/infopath/2007/PartnerControls"/>
+  </ds:schemaRefs>
+</ds:datastoreItem>
 </file>
 
-<file path=customXml/item3.xml><?xml version="1.0" encoding="utf-8"?>
-<p:properties xmlns:p="http://schemas.microsoft.com/office/2006/metadata/properties" xmlns:xsi="http://www.w3.org/2001/XMLSchema-instance" xmlns:pc="http://schemas.microsoft.com/office/infopath/2007/PartnerControls">
-  <documentManagement/>
-</p:properties>
+<file path=customXml/itemProps2.xml><?xml version="1.0" encoding="utf-8"?>
+<ds:datastoreItem xmlns:ds="http://schemas.openxmlformats.org/officeDocument/2006/customXml" ds:itemID="{134ACDC8-446D-4C3C-A159-6074757FFD1F}">
+  <ds:schemaRefs>
+    <ds:schemaRef ds:uri="http://schemas.microsoft.com/sharepoint/v3/contenttype/forms"/>
+  </ds:schemaRefs>
+</ds:datastoreItem>
 </file>
 
-<file path=customXml/itemProps1.xml><?xml version="1.0" encoding="utf-8"?>
+<file path=customXml/itemProps3.xml><?xml version="1.0" encoding="utf-8"?>
 <ds:datastoreItem xmlns:ds="http://schemas.openxmlformats.org/officeDocument/2006/customXml" ds:itemID="{C805ED1E-4D7B-46AE-A626-86AAE66E3AF4}">
   <ds:schemaRefs>
     <ds:schemaRef ds:uri="http://schemas.microsoft.com/office/2006/metadata/contentType"/>
@@ -5264,21 +5101,4 @@
     <ds:schemaRef ds:uri="http://schemas.microsoft.com/internal/obd"/>
   </ds:schemaRefs>
 </ds:datastoreItem>
-</file>
-
-<file path=customXml/itemProps2.xml><?xml version="1.0" encoding="utf-8"?>
-<ds:datastoreItem xmlns:ds="http://schemas.openxmlformats.org/officeDocument/2006/customXml" ds:itemID="{134ACDC8-446D-4C3C-A159-6074757FFD1F}">
-  <ds:schemaRefs>
-    <ds:schemaRef ds:uri="http://schemas.microsoft.com/sharepoint/v3/contenttype/forms"/>
-  </ds:schemaRefs>
-</ds:datastoreItem>
-</file>
-
-<file path=customXml/itemProps3.xml><?xml version="1.0" encoding="utf-8"?>
-<ds:datastoreItem xmlns:ds="http://schemas.openxmlformats.org/officeDocument/2006/customXml" ds:itemID="{0D6AC881-E556-4F84-9E57-B4ADB5DC2CEF}">
-  <ds:schemaRefs>
-    <ds:schemaRef ds:uri="http://schemas.microsoft.com/office/2006/metadata/properties"/>
-    <ds:schemaRef ds:uri="http://schemas.microsoft.com/office/infopath/2007/PartnerControls"/>
-  </ds:schemaRefs>
-</ds:datastoreItem>
 </file>
</xml_diff>

<commit_message>
Moved the sed200 midterm to week8.
</commit_message>
<xml_diff>
--- a/sed200/SED200Addenda.docx
+++ b/sed200/SED200Addenda.docx
@@ -2367,16 +2367,7 @@
                 <w:sz w:val="24"/>
                 <w:szCs w:val="24"/>
               </w:rPr>
-              <w:t xml:space="preserve">Testing and Rework, </w:t>
-            </w:r>
-            <w:r>
-              <w:rPr>
-                <w:rFonts w:ascii="Arial" w:hAnsi="Arial" w:cs="Arial"/>
-                <w:b/>
-                <w:sz w:val="24"/>
-                <w:szCs w:val="24"/>
-              </w:rPr>
-              <w:t>MidTerm</w:t>
+              <w:t>Testing and Rework</w:t>
             </w:r>
           </w:p>
         </w:tc>
@@ -2434,26 +2425,6 @@
           <w:tcPr>
             <w:tcW w:w="2404" w:type="dxa"/>
           </w:tcPr>
-          <w:p>
-            <w:pPr>
-              <w:ind w:right="376"/>
-              <w:rPr>
-                <w:rFonts w:ascii="Arial" w:hAnsi="Arial" w:cs="Arial"/>
-                <w:b/>
-                <w:sz w:val="24"/>
-                <w:szCs w:val="24"/>
-              </w:rPr>
-            </w:pPr>
-            <w:r>
-              <w:rPr>
-                <w:rFonts w:ascii="Arial" w:hAnsi="Arial" w:cs="Arial"/>
-                <w:b/>
-                <w:sz w:val="24"/>
-                <w:szCs w:val="24"/>
-              </w:rPr>
-              <w:t>20% midterm</w:t>
-            </w:r>
-          </w:p>
           <w:p>
             <w:pPr>
               <w:ind w:right="376"/>
@@ -2761,6 +2732,26 @@
                 <w:sz w:val="24"/>
                 <w:szCs w:val="24"/>
               </w:rPr>
+              <w:t>20% midterm</w:t>
+            </w:r>
+          </w:p>
+          <w:p>
+            <w:pPr>
+              <w:ind w:right="376"/>
+              <w:rPr>
+                <w:rFonts w:ascii="Arial" w:hAnsi="Arial" w:cs="Arial"/>
+                <w:b/>
+                <w:sz w:val="24"/>
+                <w:szCs w:val="24"/>
+              </w:rPr>
+            </w:pPr>
+            <w:r>
+              <w:rPr>
+                <w:rFonts w:ascii="Arial" w:hAnsi="Arial" w:cs="Arial"/>
+                <w:b/>
+                <w:sz w:val="24"/>
+                <w:szCs w:val="24"/>
+              </w:rPr>
               <w:t>(5% Assign. 3 part B)</w:t>
             </w:r>
           </w:p>
@@ -2853,6 +2844,36 @@
                 <w:szCs w:val="24"/>
               </w:rPr>
               <w:t>Teamwork</w:t>
+            </w:r>
+            <w:r>
+              <w:rPr>
+                <w:rFonts w:ascii="Arial" w:hAnsi="Arial" w:cs="Arial"/>
+                <w:b/>
+                <w:sz w:val="24"/>
+                <w:szCs w:val="24"/>
+              </w:rPr>
+              <w:t>,</w:t>
+            </w:r>
+          </w:p>
+          <w:p>
+            <w:pPr>
+              <w:ind w:right="376"/>
+              <w:jc w:val="center"/>
+              <w:rPr>
+                <w:rFonts w:ascii="Arial" w:hAnsi="Arial" w:cs="Arial"/>
+                <w:b/>
+                <w:sz w:val="24"/>
+                <w:szCs w:val="24"/>
+              </w:rPr>
+            </w:pPr>
+            <w:r>
+              <w:rPr>
+                <w:rFonts w:ascii="Arial" w:hAnsi="Arial" w:cs="Arial"/>
+                <w:b/>
+                <w:sz w:val="24"/>
+                <w:szCs w:val="24"/>
+              </w:rPr>
+              <w:t>MidTerm</w:t>
             </w:r>
           </w:p>
         </w:tc>
@@ -4882,21 +4903,6 @@
 </file>
 
 <file path=customXml/item1.xml><?xml version="1.0" encoding="utf-8"?>
-<p:properties xmlns:p="http://schemas.microsoft.com/office/2006/metadata/properties" xmlns:xsi="http://www.w3.org/2001/XMLSchema-instance" xmlns:pc="http://schemas.microsoft.com/office/infopath/2007/PartnerControls">
-  <documentManagement/>
-</p:properties>
-</file>
-
-<file path=customXml/item2.xml><?xml version="1.0" encoding="utf-8"?>
-<?mso-contentType ?>
-<FormTemplates xmlns="http://schemas.microsoft.com/sharepoint/v3/contenttype/forms">
-  <Display>DocumentLibraryForm</Display>
-  <Edit>DocumentLibraryForm</Edit>
-  <New>DocumentLibraryForm</New>
-</FormTemplates>
-</file>
-
-<file path=customXml/item3.xml><?xml version="1.0" encoding="utf-8"?>
 <ct:contentTypeSchema xmlns:ct="http://schemas.microsoft.com/office/2006/metadata/contentType" xmlns:ma="http://schemas.microsoft.com/office/2006/metadata/properties/metaAttributes" ct:_="" ma:_="" ma:contentTypeName="Document" ma:contentTypeID="0x010100B90431BC0474204BA5DF53F8B381F09C" ma:contentTypeVersion="8" ma:contentTypeDescription="Create a new document." ma:contentTypeScope="" ma:versionID="2ae4c9b1c92e448d99eaad234a93189e">
   <xsd:schema xmlns:xsd="http://www.w3.org/2001/XMLSchema" xmlns:xs="http://www.w3.org/2001/XMLSchema" xmlns:p="http://schemas.microsoft.com/office/2006/metadata/properties" xmlns:ns2="f6759040-d046-4ead-920a-51d0beeee03a" targetNamespace="http://schemas.microsoft.com/office/2006/metadata/properties" ma:root="true" ma:fieldsID="2d61319d42214da8ab2d04d352069d46" ns2:_="">
     <xsd:import namespace="f6759040-d046-4ead-920a-51d0beeee03a"/>
@@ -5068,24 +5074,22 @@
 </ct:contentTypeSchema>
 </file>
 
-<file path=customXml/itemProps1.xml><?xml version="1.0" encoding="utf-8"?>
-<ds:datastoreItem xmlns:ds="http://schemas.openxmlformats.org/officeDocument/2006/customXml" ds:itemID="{0D6AC881-E556-4F84-9E57-B4ADB5DC2CEF}">
-  <ds:schemaRefs>
-    <ds:schemaRef ds:uri="http://schemas.microsoft.com/office/2006/metadata/properties"/>
-    <ds:schemaRef ds:uri="http://schemas.microsoft.com/office/infopath/2007/PartnerControls"/>
-  </ds:schemaRefs>
-</ds:datastoreItem>
+<file path=customXml/item2.xml><?xml version="1.0" encoding="utf-8"?>
+<?mso-contentType ?>
+<FormTemplates xmlns="http://schemas.microsoft.com/sharepoint/v3/contenttype/forms">
+  <Display>DocumentLibraryForm</Display>
+  <Edit>DocumentLibraryForm</Edit>
+  <New>DocumentLibraryForm</New>
+</FormTemplates>
 </file>
 
-<file path=customXml/itemProps2.xml><?xml version="1.0" encoding="utf-8"?>
-<ds:datastoreItem xmlns:ds="http://schemas.openxmlformats.org/officeDocument/2006/customXml" ds:itemID="{134ACDC8-446D-4C3C-A159-6074757FFD1F}">
-  <ds:schemaRefs>
-    <ds:schemaRef ds:uri="http://schemas.microsoft.com/sharepoint/v3/contenttype/forms"/>
-  </ds:schemaRefs>
-</ds:datastoreItem>
+<file path=customXml/item3.xml><?xml version="1.0" encoding="utf-8"?>
+<p:properties xmlns:p="http://schemas.microsoft.com/office/2006/metadata/properties" xmlns:xsi="http://www.w3.org/2001/XMLSchema-instance" xmlns:pc="http://schemas.microsoft.com/office/infopath/2007/PartnerControls">
+  <documentManagement/>
+</p:properties>
 </file>
 
-<file path=customXml/itemProps3.xml><?xml version="1.0" encoding="utf-8"?>
+<file path=customXml/itemProps1.xml><?xml version="1.0" encoding="utf-8"?>
 <ds:datastoreItem xmlns:ds="http://schemas.openxmlformats.org/officeDocument/2006/customXml" ds:itemID="{C805ED1E-4D7B-46AE-A626-86AAE66E3AF4}">
   <ds:schemaRefs>
     <ds:schemaRef ds:uri="http://schemas.microsoft.com/office/2006/metadata/contentType"/>
@@ -5101,4 +5105,21 @@
     <ds:schemaRef ds:uri="http://schemas.microsoft.com/internal/obd"/>
   </ds:schemaRefs>
 </ds:datastoreItem>
+</file>
+
+<file path=customXml/itemProps2.xml><?xml version="1.0" encoding="utf-8"?>
+<ds:datastoreItem xmlns:ds="http://schemas.openxmlformats.org/officeDocument/2006/customXml" ds:itemID="{134ACDC8-446D-4C3C-A159-6074757FFD1F}">
+  <ds:schemaRefs>
+    <ds:schemaRef ds:uri="http://schemas.microsoft.com/sharepoint/v3/contenttype/forms"/>
+  </ds:schemaRefs>
+</ds:datastoreItem>
+</file>
+
+<file path=customXml/itemProps3.xml><?xml version="1.0" encoding="utf-8"?>
+<ds:datastoreItem xmlns:ds="http://schemas.openxmlformats.org/officeDocument/2006/customXml" ds:itemID="{0D6AC881-E556-4F84-9E57-B4ADB5DC2CEF}">
+  <ds:schemaRefs>
+    <ds:schemaRef ds:uri="http://schemas.microsoft.com/office/2006/metadata/properties"/>
+    <ds:schemaRef ds:uri="http://schemas.microsoft.com/office/infopath/2007/PartnerControls"/>
+  </ds:schemaRefs>
+</ds:datastoreItem>
 </file>
</xml_diff>